<commit_message>
Project idea - contents page format update
Created new file for IT Technologies to be uploaded to.
</commit_message>
<xml_diff>
--- a/Project Idea - stockIT/stockIT_project_FINAL_FOR_REVIEW.docx
+++ b/Project Idea - stockIT/stockIT_project_FINAL_FOR_REVIEW.docx
@@ -49,6 +49,7 @@
                 <w:dataBinding w:prefixMappings="xmlns:ns0='http://schemas.openxmlformats.org/officeDocument/2006/extended-properties'" w:xpath="/ns0:Properties[1]/ns0:Company[1]" w:storeItemID="{6668398D-A668-4E3E-A5EB-62B293D839F1}"/>
                 <w:text/>
               </w:sdtPr>
+              <w:sdtEndPr/>
               <w:sdtContent>
                 <w:tc>
                   <w:tcPr>
@@ -102,6 +103,7 @@
                   <w:dataBinding w:prefixMappings="xmlns:ns0='http://schemas.openxmlformats.org/package/2006/metadata/core-properties' xmlns:ns1='http://purl.org/dc/elements/1.1/'" w:xpath="/ns0:coreProperties[1]/ns1:title[1]" w:storeItemID="{6C3C8BC8-F283-45AE-878A-BAB7291924A1}"/>
                   <w:text/>
                 </w:sdtPr>
+                <w:sdtEndPr/>
                 <w:sdtContent>
                   <w:p>
                     <w:pPr>
@@ -144,6 +146,7 @@
                 <w:dataBinding w:prefixMappings="xmlns:ns0='http://schemas.openxmlformats.org/package/2006/metadata/core-properties' xmlns:ns1='http://purl.org/dc/elements/1.1/'" w:xpath="/ns0:coreProperties[1]/ns1:subject[1]" w:storeItemID="{6C3C8BC8-F283-45AE-878A-BAB7291924A1}"/>
                 <w:text/>
               </w:sdtPr>
+              <w:sdtEndPr/>
               <w:sdtContent>
                 <w:tc>
                   <w:tcPr>
@@ -212,6 +215,7 @@
                   <w:dataBinding w:prefixMappings="xmlns:ns0='http://schemas.openxmlformats.org/package/2006/metadata/core-properties' xmlns:ns1='http://purl.org/dc/elements/1.1/'" w:xpath="/ns0:coreProperties[1]/ns1:creator[1]" w:storeItemID="{6C3C8BC8-F283-45AE-878A-BAB7291924A1}"/>
                   <w:text/>
                 </w:sdtPr>
+                <w:sdtEndPr/>
                 <w:sdtContent>
                   <w:p>
                     <w:pPr>
@@ -254,6 +258,7 @@
                     <w:calendar w:val="gregorian"/>
                   </w:date>
                 </w:sdtPr>
+                <w:sdtEndPr/>
                 <w:sdtContent>
                   <w:p>
                     <w:pPr>
@@ -269,8 +274,9 @@
                         <w:color w:val="4472C4" w:themeColor="accent1"/>
                         <w:sz w:val="28"/>
                         <w:szCs w:val="28"/>
+                        <w:lang w:val="en-US"/>
                       </w:rPr>
-                      <w:t>04/10/2021</w:t>
+                      <w:t>10-4-2021</w:t>
                     </w:r>
                   </w:p>
                 </w:sdtContent>
@@ -353,6 +359,13 @@
     </w:p>
     <w:sdt>
       <w:sdtPr>
+        <w:rPr>
+          <w:caps w:val="0"/>
+          <w:color w:val="auto"/>
+          <w:spacing w:val="0"/>
+          <w:sz w:val="20"/>
+          <w:szCs w:val="20"/>
+        </w:rPr>
         <w:id w:val="-235171663"/>
         <w:docPartObj>
           <w:docPartGallery w:val="Table of Contents"/>
@@ -363,12 +376,7 @@
         <w:rPr>
           <w:b/>
           <w:bCs/>
-          <w:caps w:val="0"/>
           <w:noProof/>
-          <w:color w:val="auto"/>
-          <w:spacing w:val="0"/>
-          <w:sz w:val="20"/>
-          <w:szCs w:val="20"/>
         </w:rPr>
       </w:sdtEndPr>
       <w:sdtContent>
@@ -388,6 +396,8 @@
             </w:tabs>
             <w:rPr>
               <w:noProof/>
+              <w:sz w:val="22"/>
+              <w:szCs w:val="22"/>
               <w:lang w:eastAsia="en-AU"/>
             </w:rPr>
           </w:pPr>
@@ -400,7 +410,7 @@
           <w:r>
             <w:fldChar w:fldCharType="separate"/>
           </w:r>
-          <w:hyperlink w:anchor="_Toc84681847" w:history="1">
+          <w:hyperlink w:anchor="_Toc84846823" w:history="1">
             <w:r>
               <w:rPr>
                 <w:rStyle w:val="Hyperlink"/>
@@ -428,7 +438,79 @@
                 <w:noProof/>
                 <w:webHidden/>
               </w:rPr>
-              <w:instrText xml:space="preserve"> PAGEREF _Toc84681847 \h </w:instrText>
+              <w:instrText xml:space="preserve"> PAGEREF _Toc84846823 \h </w:instrText>
+            </w:r>
+            <w:r>
+              <w:rPr>
+                <w:noProof/>
+                <w:webHidden/>
+              </w:rPr>
+            </w:r>
+            <w:r>
+              <w:rPr>
+                <w:noProof/>
+                <w:webHidden/>
+              </w:rPr>
+              <w:fldChar w:fldCharType="separate"/>
+            </w:r>
+            <w:r>
+              <w:rPr>
+                <w:noProof/>
+                <w:webHidden/>
+              </w:rPr>
+              <w:t>1</w:t>
+            </w:r>
+            <w:r>
+              <w:rPr>
+                <w:noProof/>
+                <w:webHidden/>
+              </w:rPr>
+              <w:fldChar w:fldCharType="end"/>
+            </w:r>
+          </w:hyperlink>
+        </w:p>
+        <w:p>
+          <w:pPr>
+            <w:pStyle w:val="TOC2"/>
+            <w:tabs>
+              <w:tab w:val="right" w:leader="dot" w:pos="9016"/>
+            </w:tabs>
+            <w:rPr>
+              <w:noProof/>
+              <w:sz w:val="22"/>
+              <w:szCs w:val="22"/>
+              <w:lang w:eastAsia="en-AU"/>
+            </w:rPr>
+          </w:pPr>
+          <w:hyperlink w:anchor="_Toc84846824" w:history="1">
+            <w:r>
+              <w:rPr>
+                <w:rStyle w:val="Hyperlink"/>
+                <w:noProof/>
+                <w:lang w:val="en-US"/>
+              </w:rPr>
+              <w:t>What is inventory management</w:t>
+            </w:r>
+            <w:r>
+              <w:rPr>
+                <w:noProof/>
+                <w:webHidden/>
+              </w:rPr>
+              <w:tab/>
+            </w:r>
+            <w:r>
+              <w:rPr>
+                <w:noProof/>
+                <w:webHidden/>
+              </w:rPr>
+              <w:fldChar w:fldCharType="begin"/>
+            </w:r>
+            <w:r>
+              <w:rPr>
+                <w:noProof/>
+                <w:webHidden/>
+              </w:rPr>
+              <w:instrText xml:space="preserve"> PAGEREF _Toc84846824 \h </w:instrText>
             </w:r>
             <w:r>
               <w:rPr>
@@ -467,80 +549,12 @@
             </w:tabs>
             <w:rPr>
               <w:noProof/>
+              <w:sz w:val="22"/>
+              <w:szCs w:val="22"/>
               <w:lang w:eastAsia="en-AU"/>
             </w:rPr>
           </w:pPr>
-          <w:hyperlink w:anchor="_Toc84681848" w:history="1">
-            <w:r>
-              <w:rPr>
-                <w:rStyle w:val="Hyperlink"/>
-                <w:noProof/>
-                <w:lang w:val="en-US"/>
-              </w:rPr>
-              <w:t>What is inventory management</w:t>
-            </w:r>
-            <w:r>
-              <w:rPr>
-                <w:noProof/>
-                <w:webHidden/>
-              </w:rPr>
-              <w:tab/>
-            </w:r>
-            <w:r>
-              <w:rPr>
-                <w:noProof/>
-                <w:webHidden/>
-              </w:rPr>
-              <w:fldChar w:fldCharType="begin"/>
-            </w:r>
-            <w:r>
-              <w:rPr>
-                <w:noProof/>
-                <w:webHidden/>
-              </w:rPr>
-              <w:instrText xml:space="preserve"> PAGEREF _Toc84681848 \h </w:instrText>
-            </w:r>
-            <w:r>
-              <w:rPr>
-                <w:noProof/>
-                <w:webHidden/>
-              </w:rPr>
-            </w:r>
-            <w:r>
-              <w:rPr>
-                <w:noProof/>
-                <w:webHidden/>
-              </w:rPr>
-              <w:fldChar w:fldCharType="separate"/>
-            </w:r>
-            <w:r>
-              <w:rPr>
-                <w:noProof/>
-                <w:webHidden/>
-              </w:rPr>
-              <w:t>2</w:t>
-            </w:r>
-            <w:r>
-              <w:rPr>
-                <w:noProof/>
-                <w:webHidden/>
-              </w:rPr>
-              <w:fldChar w:fldCharType="end"/>
-            </w:r>
-          </w:hyperlink>
-        </w:p>
-        <w:p>
-          <w:pPr>
-            <w:pStyle w:val="TOC2"/>
-            <w:tabs>
-              <w:tab w:val="right" w:leader="dot" w:pos="9016"/>
-            </w:tabs>
-            <w:rPr>
-              <w:noProof/>
-              <w:lang w:eastAsia="en-AU"/>
-            </w:rPr>
-          </w:pPr>
-          <w:hyperlink w:anchor="_Toc84681849" w:history="1">
+          <w:hyperlink w:anchor="_Toc84846825" w:history="1">
             <w:r>
               <w:rPr>
                 <w:rStyle w:val="Hyperlink"/>
@@ -568,7 +582,79 @@
                 <w:noProof/>
                 <w:webHidden/>
               </w:rPr>
-              <w:instrText xml:space="preserve"> PAGEREF _Toc84681849 \h </w:instrText>
+              <w:instrText xml:space="preserve"> PAGEREF _Toc84846825 \h </w:instrText>
+            </w:r>
+            <w:r>
+              <w:rPr>
+                <w:noProof/>
+                <w:webHidden/>
+              </w:rPr>
+            </w:r>
+            <w:r>
+              <w:rPr>
+                <w:noProof/>
+                <w:webHidden/>
+              </w:rPr>
+              <w:fldChar w:fldCharType="separate"/>
+            </w:r>
+            <w:r>
+              <w:rPr>
+                <w:noProof/>
+                <w:webHidden/>
+              </w:rPr>
+              <w:t>3</w:t>
+            </w:r>
+            <w:r>
+              <w:rPr>
+                <w:noProof/>
+                <w:webHidden/>
+              </w:rPr>
+              <w:fldChar w:fldCharType="end"/>
+            </w:r>
+          </w:hyperlink>
+        </w:p>
+        <w:p>
+          <w:pPr>
+            <w:pStyle w:val="TOC3"/>
+            <w:tabs>
+              <w:tab w:val="right" w:leader="dot" w:pos="9016"/>
+            </w:tabs>
+            <w:rPr>
+              <w:noProof/>
+              <w:sz w:val="22"/>
+              <w:szCs w:val="22"/>
+              <w:lang w:eastAsia="en-AU"/>
+            </w:rPr>
+          </w:pPr>
+          <w:hyperlink w:anchor="_Toc84846826" w:history="1">
+            <w:r>
+              <w:rPr>
+                <w:rStyle w:val="Hyperlink"/>
+                <w:noProof/>
+                <w:lang w:val="en-US"/>
+              </w:rPr>
+              <w:t>Unit profiles</w:t>
+            </w:r>
+            <w:r>
+              <w:rPr>
+                <w:noProof/>
+                <w:webHidden/>
+              </w:rPr>
+              <w:tab/>
+            </w:r>
+            <w:r>
+              <w:rPr>
+                <w:noProof/>
+                <w:webHidden/>
+              </w:rPr>
+              <w:fldChar w:fldCharType="begin"/>
+            </w:r>
+            <w:r>
+              <w:rPr>
+                <w:noProof/>
+                <w:webHidden/>
+              </w:rPr>
+              <w:instrText xml:space="preserve"> PAGEREF _Toc84846826 \h </w:instrText>
             </w:r>
             <w:r>
               <w:rPr>
@@ -607,80 +693,12 @@
             </w:tabs>
             <w:rPr>
               <w:noProof/>
+              <w:sz w:val="22"/>
+              <w:szCs w:val="22"/>
               <w:lang w:eastAsia="en-AU"/>
             </w:rPr>
           </w:pPr>
-          <w:hyperlink w:anchor="_Toc84681850" w:history="1">
-            <w:r>
-              <w:rPr>
-                <w:rStyle w:val="Hyperlink"/>
-                <w:noProof/>
-                <w:lang w:val="en-US"/>
-              </w:rPr>
-              <w:t>Unit profiles</w:t>
-            </w:r>
-            <w:r>
-              <w:rPr>
-                <w:noProof/>
-                <w:webHidden/>
-              </w:rPr>
-              <w:tab/>
-            </w:r>
-            <w:r>
-              <w:rPr>
-                <w:noProof/>
-                <w:webHidden/>
-              </w:rPr>
-              <w:fldChar w:fldCharType="begin"/>
-            </w:r>
-            <w:r>
-              <w:rPr>
-                <w:noProof/>
-                <w:webHidden/>
-              </w:rPr>
-              <w:instrText xml:space="preserve"> PAGEREF _Toc84681850 \h </w:instrText>
-            </w:r>
-            <w:r>
-              <w:rPr>
-                <w:noProof/>
-                <w:webHidden/>
-              </w:rPr>
-            </w:r>
-            <w:r>
-              <w:rPr>
-                <w:noProof/>
-                <w:webHidden/>
-              </w:rPr>
-              <w:fldChar w:fldCharType="separate"/>
-            </w:r>
-            <w:r>
-              <w:rPr>
-                <w:noProof/>
-                <w:webHidden/>
-              </w:rPr>
-              <w:t>4</w:t>
-            </w:r>
-            <w:r>
-              <w:rPr>
-                <w:noProof/>
-                <w:webHidden/>
-              </w:rPr>
-              <w:fldChar w:fldCharType="end"/>
-            </w:r>
-          </w:hyperlink>
-        </w:p>
-        <w:p>
-          <w:pPr>
-            <w:pStyle w:val="TOC3"/>
-            <w:tabs>
-              <w:tab w:val="right" w:leader="dot" w:pos="9016"/>
-            </w:tabs>
-            <w:rPr>
-              <w:noProof/>
-              <w:lang w:eastAsia="en-AU"/>
-            </w:rPr>
-          </w:pPr>
-          <w:hyperlink w:anchor="_Toc84681851" w:history="1">
+          <w:hyperlink w:anchor="_Toc84846827" w:history="1">
             <w:r>
               <w:rPr>
                 <w:rStyle w:val="Hyperlink"/>
@@ -707,7 +725,7 @@
                 <w:noProof/>
                 <w:webHidden/>
               </w:rPr>
-              <w:instrText xml:space="preserve"> PAGEREF _Toc84681851 \h </w:instrText>
+              <w:instrText xml:space="preserve"> PAGEREF _Toc84846827 \h </w:instrText>
             </w:r>
             <w:r>
               <w:rPr>
@@ -727,7 +745,7 @@
                 <w:noProof/>
                 <w:webHidden/>
               </w:rPr>
-              <w:t>6</w:t>
+              <w:t>5</w:t>
             </w:r>
             <w:r>
               <w:rPr>
@@ -746,10 +764,12 @@
             </w:tabs>
             <w:rPr>
               <w:noProof/>
+              <w:sz w:val="22"/>
+              <w:szCs w:val="22"/>
               <w:lang w:eastAsia="en-AU"/>
             </w:rPr>
           </w:pPr>
-          <w:hyperlink w:anchor="_Toc84681852" w:history="1">
+          <w:hyperlink w:anchor="_Toc84846828" w:history="1">
             <w:r>
               <w:rPr>
                 <w:rStyle w:val="Hyperlink"/>
@@ -776,7 +796,7 @@
                 <w:noProof/>
                 <w:webHidden/>
               </w:rPr>
-              <w:instrText xml:space="preserve"> PAGEREF _Toc84681852 \h </w:instrText>
+              <w:instrText xml:space="preserve"> PAGEREF _Toc84846828 \h </w:instrText>
             </w:r>
             <w:r>
               <w:rPr>
@@ -815,10 +835,12 @@
             </w:tabs>
             <w:rPr>
               <w:noProof/>
+              <w:sz w:val="22"/>
+              <w:szCs w:val="22"/>
               <w:lang w:eastAsia="en-AU"/>
             </w:rPr>
           </w:pPr>
-          <w:hyperlink w:anchor="_Toc84681853" w:history="1">
+          <w:hyperlink w:anchor="_Toc84846829" w:history="1">
             <w:r>
               <w:rPr>
                 <w:rStyle w:val="Hyperlink"/>
@@ -845,7 +867,7 @@
                 <w:noProof/>
                 <w:webHidden/>
               </w:rPr>
-              <w:instrText xml:space="preserve"> PAGEREF _Toc84681853 \h </w:instrText>
+              <w:instrText xml:space="preserve"> PAGEREF _Toc84846829 \h </w:instrText>
             </w:r>
             <w:r>
               <w:rPr>
@@ -884,16 +906,18 @@
             </w:tabs>
             <w:rPr>
               <w:noProof/>
+              <w:sz w:val="22"/>
+              <w:szCs w:val="22"/>
               <w:lang w:eastAsia="en-AU"/>
             </w:rPr>
           </w:pPr>
-          <w:hyperlink w:anchor="_Toc84681854" w:history="1">
+          <w:hyperlink w:anchor="_Toc84846830" w:history="1">
             <w:r>
               <w:rPr>
                 <w:rStyle w:val="Hyperlink"/>
                 <w:noProof/>
               </w:rPr>
-              <w:t>Toms Bar and Grill</w:t>
+              <w:t>AI Integration</w:t>
             </w:r>
             <w:r>
               <w:rPr>
@@ -914,76 +938,7 @@
                 <w:noProof/>
                 <w:webHidden/>
               </w:rPr>
-              <w:instrText xml:space="preserve"> PAGEREF _Toc84681854 \h </w:instrText>
-            </w:r>
-            <w:r>
-              <w:rPr>
-                <w:noProof/>
-                <w:webHidden/>
-              </w:rPr>
-            </w:r>
-            <w:r>
-              <w:rPr>
-                <w:noProof/>
-                <w:webHidden/>
-              </w:rPr>
-              <w:fldChar w:fldCharType="separate"/>
-            </w:r>
-            <w:r>
-              <w:rPr>
-                <w:noProof/>
-                <w:webHidden/>
-              </w:rPr>
-              <w:t>8</w:t>
-            </w:r>
-            <w:r>
-              <w:rPr>
-                <w:noProof/>
-                <w:webHidden/>
-              </w:rPr>
-              <w:fldChar w:fldCharType="end"/>
-            </w:r>
-          </w:hyperlink>
-        </w:p>
-        <w:p>
-          <w:pPr>
-            <w:pStyle w:val="TOC3"/>
-            <w:tabs>
-              <w:tab w:val="right" w:leader="dot" w:pos="9016"/>
-            </w:tabs>
-            <w:rPr>
-              <w:noProof/>
-              <w:lang w:eastAsia="en-AU"/>
-            </w:rPr>
-          </w:pPr>
-          <w:hyperlink w:anchor="_Toc84681855" w:history="1">
-            <w:r>
-              <w:rPr>
-                <w:rStyle w:val="Hyperlink"/>
-                <w:noProof/>
-              </w:rPr>
-              <w:t>Simons Shoes</w:t>
-            </w:r>
-            <w:r>
-              <w:rPr>
-                <w:noProof/>
-                <w:webHidden/>
-              </w:rPr>
-              <w:tab/>
-            </w:r>
-            <w:r>
-              <w:rPr>
-                <w:noProof/>
-                <w:webHidden/>
-              </w:rPr>
-              <w:fldChar w:fldCharType="begin"/>
-            </w:r>
-            <w:r>
-              <w:rPr>
-                <w:noProof/>
-                <w:webHidden/>
-              </w:rPr>
-              <w:instrText xml:space="preserve"> PAGEREF _Toc84681855 \h </w:instrText>
+              <w:instrText xml:space="preserve"> PAGEREF _Toc84846830 \h </w:instrText>
             </w:r>
             <w:r>
               <w:rPr>
@@ -1022,79 +977,12 @@
             </w:tabs>
             <w:rPr>
               <w:noProof/>
+              <w:sz w:val="22"/>
+              <w:szCs w:val="22"/>
               <w:lang w:eastAsia="en-AU"/>
             </w:rPr>
           </w:pPr>
-          <w:hyperlink w:anchor="_Toc84681856" w:history="1">
-            <w:r>
-              <w:rPr>
-                <w:rStyle w:val="Hyperlink"/>
-                <w:noProof/>
-              </w:rPr>
-              <w:t>The AI approach</w:t>
-            </w:r>
-            <w:r>
-              <w:rPr>
-                <w:noProof/>
-                <w:webHidden/>
-              </w:rPr>
-              <w:tab/>
-            </w:r>
-            <w:r>
-              <w:rPr>
-                <w:noProof/>
-                <w:webHidden/>
-              </w:rPr>
-              <w:fldChar w:fldCharType="begin"/>
-            </w:r>
-            <w:r>
-              <w:rPr>
-                <w:noProof/>
-                <w:webHidden/>
-              </w:rPr>
-              <w:instrText xml:space="preserve"> PAGEREF _Toc84681856 \h </w:instrText>
-            </w:r>
-            <w:r>
-              <w:rPr>
-                <w:noProof/>
-                <w:webHidden/>
-              </w:rPr>
-            </w:r>
-            <w:r>
-              <w:rPr>
-                <w:noProof/>
-                <w:webHidden/>
-              </w:rPr>
-              <w:fldChar w:fldCharType="separate"/>
-            </w:r>
-            <w:r>
-              <w:rPr>
-                <w:noProof/>
-                <w:webHidden/>
-              </w:rPr>
-              <w:t>9</w:t>
-            </w:r>
-            <w:r>
-              <w:rPr>
-                <w:noProof/>
-                <w:webHidden/>
-              </w:rPr>
-              <w:fldChar w:fldCharType="end"/>
-            </w:r>
-          </w:hyperlink>
-        </w:p>
-        <w:p>
-          <w:pPr>
-            <w:pStyle w:val="TOC3"/>
-            <w:tabs>
-              <w:tab w:val="right" w:leader="dot" w:pos="9016"/>
-            </w:tabs>
-            <w:rPr>
-              <w:noProof/>
-              <w:lang w:eastAsia="en-AU"/>
-            </w:rPr>
-          </w:pPr>
-          <w:hyperlink w:anchor="_Toc84681857" w:history="1">
+          <w:hyperlink w:anchor="_Toc84846831" w:history="1">
             <w:r>
               <w:rPr>
                 <w:rStyle w:val="Hyperlink"/>
@@ -1122,7 +1010,78 @@
                 <w:noProof/>
                 <w:webHidden/>
               </w:rPr>
-              <w:instrText xml:space="preserve"> PAGEREF _Toc84681857 \h </w:instrText>
+              <w:instrText xml:space="preserve"> PAGEREF _Toc84846831 \h </w:instrText>
+            </w:r>
+            <w:r>
+              <w:rPr>
+                <w:noProof/>
+                <w:webHidden/>
+              </w:rPr>
+            </w:r>
+            <w:r>
+              <w:rPr>
+                <w:noProof/>
+                <w:webHidden/>
+              </w:rPr>
+              <w:fldChar w:fldCharType="separate"/>
+            </w:r>
+            <w:r>
+              <w:rPr>
+                <w:noProof/>
+                <w:webHidden/>
+              </w:rPr>
+              <w:t>10</w:t>
+            </w:r>
+            <w:r>
+              <w:rPr>
+                <w:noProof/>
+                <w:webHidden/>
+              </w:rPr>
+              <w:fldChar w:fldCharType="end"/>
+            </w:r>
+          </w:hyperlink>
+        </w:p>
+        <w:p>
+          <w:pPr>
+            <w:pStyle w:val="TOC3"/>
+            <w:tabs>
+              <w:tab w:val="right" w:leader="dot" w:pos="9016"/>
+            </w:tabs>
+            <w:rPr>
+              <w:noProof/>
+              <w:sz w:val="22"/>
+              <w:szCs w:val="22"/>
+              <w:lang w:eastAsia="en-AU"/>
+            </w:rPr>
+          </w:pPr>
+          <w:hyperlink w:anchor="_Toc84846832" w:history="1">
+            <w:r>
+              <w:rPr>
+                <w:rStyle w:val="Hyperlink"/>
+                <w:noProof/>
+              </w:rPr>
+              <w:t>The Tools and Technology</w:t>
+            </w:r>
+            <w:r>
+              <w:rPr>
+                <w:noProof/>
+                <w:webHidden/>
+              </w:rPr>
+              <w:tab/>
+            </w:r>
+            <w:r>
+              <w:rPr>
+                <w:noProof/>
+                <w:webHidden/>
+              </w:rPr>
+              <w:fldChar w:fldCharType="begin"/>
+            </w:r>
+            <w:r>
+              <w:rPr>
+                <w:noProof/>
+                <w:webHidden/>
+              </w:rPr>
+              <w:instrText xml:space="preserve"> PAGEREF _Toc84846832 \h </w:instrText>
             </w:r>
             <w:r>
               <w:rPr>
@@ -1161,80 +1120,12 @@
             </w:tabs>
             <w:rPr>
               <w:noProof/>
+              <w:sz w:val="22"/>
+              <w:szCs w:val="22"/>
               <w:lang w:eastAsia="en-AU"/>
             </w:rPr>
           </w:pPr>
-          <w:hyperlink w:anchor="_Toc84681858" w:history="1">
-            <w:r>
-              <w:rPr>
-                <w:rStyle w:val="Hyperlink"/>
-                <w:noProof/>
-                <w:lang w:val="en-US"/>
-              </w:rPr>
-              <w:t>BUILD OUT THE HOSPITALITY SIDE OF THE PRODUCT FOR ASSIGNMENT 3</w:t>
-            </w:r>
-            <w:r>
-              <w:rPr>
-                <w:noProof/>
-                <w:webHidden/>
-              </w:rPr>
-              <w:tab/>
-            </w:r>
-            <w:r>
-              <w:rPr>
-                <w:noProof/>
-                <w:webHidden/>
-              </w:rPr>
-              <w:fldChar w:fldCharType="begin"/>
-            </w:r>
-            <w:r>
-              <w:rPr>
-                <w:noProof/>
-                <w:webHidden/>
-              </w:rPr>
-              <w:instrText xml:space="preserve"> PAGEREF _Toc84681858 \h </w:instrText>
-            </w:r>
-            <w:r>
-              <w:rPr>
-                <w:noProof/>
-                <w:webHidden/>
-              </w:rPr>
-            </w:r>
-            <w:r>
-              <w:rPr>
-                <w:noProof/>
-                <w:webHidden/>
-              </w:rPr>
-              <w:fldChar w:fldCharType="separate"/>
-            </w:r>
-            <w:r>
-              <w:rPr>
-                <w:noProof/>
-                <w:webHidden/>
-              </w:rPr>
-              <w:t>13</w:t>
-            </w:r>
-            <w:r>
-              <w:rPr>
-                <w:noProof/>
-                <w:webHidden/>
-              </w:rPr>
-              <w:fldChar w:fldCharType="end"/>
-            </w:r>
-          </w:hyperlink>
-        </w:p>
-        <w:p>
-          <w:pPr>
-            <w:pStyle w:val="TOC2"/>
-            <w:tabs>
-              <w:tab w:val="right" w:leader="dot" w:pos="9016"/>
-            </w:tabs>
-            <w:rPr>
-              <w:noProof/>
-              <w:lang w:eastAsia="en-AU"/>
-            </w:rPr>
-          </w:pPr>
-          <w:hyperlink w:anchor="_Toc84681859" w:history="1">
+          <w:hyperlink w:anchor="_Toc84846833" w:history="1">
             <w:r>
               <w:rPr>
                 <w:rStyle w:val="Hyperlink"/>
@@ -1262,7 +1153,7 @@
                 <w:noProof/>
                 <w:webHidden/>
               </w:rPr>
-              <w:instrText xml:space="preserve"> PAGEREF _Toc84681859 \h </w:instrText>
+              <w:instrText xml:space="preserve"> PAGEREF _Toc84846833 \h </w:instrText>
             </w:r>
             <w:r>
               <w:rPr>
@@ -1282,7 +1173,7 @@
                 <w:noProof/>
                 <w:webHidden/>
               </w:rPr>
-              <w:t>13</w:t>
+              <w:t>14</w:t>
             </w:r>
             <w:r>
               <w:rPr>
@@ -1301,17 +1192,19 @@
             </w:tabs>
             <w:rPr>
               <w:noProof/>
+              <w:sz w:val="22"/>
+              <w:szCs w:val="22"/>
               <w:lang w:eastAsia="en-AU"/>
             </w:rPr>
           </w:pPr>
-          <w:hyperlink w:anchor="_Toc84681860" w:history="1">
+          <w:hyperlink w:anchor="_Toc84846834" w:history="1">
             <w:r>
               <w:rPr>
                 <w:rStyle w:val="Hyperlink"/>
                 <w:noProof/>
                 <w:shd w:val="clear" w:color="auto" w:fill="FFFFFF"/>
               </w:rPr>
-              <w:t>Items below this point are reference materials for document creation</w:t>
+              <w:t>text below this point to be deleted prior to submission</w:t>
             </w:r>
             <w:r>
               <w:rPr>
@@ -1332,7 +1225,7 @@
                 <w:noProof/>
                 <w:webHidden/>
               </w:rPr>
-              <w:instrText xml:space="preserve"> PAGEREF _Toc84681860 \h </w:instrText>
+              <w:instrText xml:space="preserve"> PAGEREF _Toc84846834 \h </w:instrText>
             </w:r>
             <w:r>
               <w:rPr>
@@ -1352,7 +1245,7 @@
                 <w:noProof/>
                 <w:webHidden/>
               </w:rPr>
-              <w:t>13</w:t>
+              <w:t>14</w:t>
             </w:r>
             <w:r>
               <w:rPr>
@@ -1371,10 +1264,12 @@
             </w:tabs>
             <w:rPr>
               <w:noProof/>
+              <w:sz w:val="22"/>
+              <w:szCs w:val="22"/>
               <w:lang w:eastAsia="en-AU"/>
             </w:rPr>
           </w:pPr>
-          <w:hyperlink w:anchor="_Toc84681861" w:history="1">
+          <w:hyperlink w:anchor="_Toc84846835" w:history="1">
             <w:r>
               <w:rPr>
                 <w:rStyle w:val="Hyperlink"/>
@@ -1402,7 +1297,7 @@
                 <w:noProof/>
                 <w:webHidden/>
               </w:rPr>
-              <w:instrText xml:space="preserve"> PAGEREF _Toc84681861 \h </w:instrText>
+              <w:instrText xml:space="preserve"> PAGEREF _Toc84846835 \h </w:instrText>
             </w:r>
             <w:r>
               <w:rPr>
@@ -1422,7 +1317,7 @@
                 <w:noProof/>
                 <w:webHidden/>
               </w:rPr>
-              <w:t>15</w:t>
+              <w:t>16</w:t>
             </w:r>
             <w:r>
               <w:rPr>
@@ -1540,7 +1435,7 @@
           <w:lang w:val="en-US"/>
         </w:rPr>
       </w:pPr>
-      <w:bookmarkStart w:id="0" w:name="_Toc84681847"/>
+      <w:bookmarkStart w:id="0" w:name="_Toc84846823"/>
       <w:r>
         <w:rPr>
           <w:lang w:val="en-US"/>
@@ -1566,26 +1461,20 @@
         <w:rPr>
           <w:lang w:val="en-US"/>
         </w:rPr>
-        <w:t xml:space="preserve">Proper inventory management is the key to any business. One of the largest costs for many businesses, aside from staff, is that of Inventory and It takes a great deal of time and effort to keep track of all a business’s </w:t>
-      </w:r>
+        <w:t>Proper inventory management is the key to any business. One of the largest costs for many businesses, aside from staff, is that of Inventory and It takes a great deal of time and effort to keep track of all a business’s inventory – Imagine a product that alleviated this issue. A product with a full suite of tools, options and in-built systems that gave you full control of your inventory from the purchase point to the sell point and all the stops in between. Welcome to “StockIT”.</w:t>
+      </w:r>
+    </w:p>
+    <w:p>
+      <w:pPr>
+        <w:rPr>
+          <w:lang w:val="en-US"/>
+        </w:rPr>
+      </w:pPr>
       <w:r>
         <w:rPr>
           <w:lang w:val="en-US"/>
         </w:rPr>
         <w:lastRenderedPageBreak/>
-        <w:t>inventory – Imagine a product that alleviated this issue. A product with a full suite of tools, options and in-built systems that gave you full control of your inventory from the purchase point to the sell point and all the stops in between. Welcome to “StockIT”.</w:t>
-      </w:r>
-    </w:p>
-    <w:p>
-      <w:pPr>
-        <w:rPr>
-          <w:lang w:val="en-US"/>
-        </w:rPr>
-      </w:pPr>
-      <w:r>
-        <w:rPr>
-          <w:lang w:val="en-US"/>
-        </w:rPr>
         <w:t>StockIT is designed to scale with the business from the ground up. Whether it be a small restaurant or a multi-site processing facility, StockIT has the tools and systems to ensure that you can accurately keep a track of all your inventory.</w:t>
       </w:r>
     </w:p>
@@ -1688,7 +1577,7 @@
           <w:lang w:val="en-US"/>
         </w:rPr>
       </w:pPr>
-      <w:bookmarkStart w:id="1" w:name="_Toc84681848"/>
+      <w:bookmarkStart w:id="1" w:name="_Toc84846824"/>
       <w:r>
         <w:rPr>
           <w:lang w:val="en-US"/>
@@ -1997,7 +1886,6 @@
         <w:rPr>
           <w:lang w:val="en-US"/>
         </w:rPr>
-        <w:lastRenderedPageBreak/>
         <w:t xml:space="preserve">Where is a good stored, how is it stored, why is it stored this way </w:t>
       </w:r>
       <w:proofErr w:type="spellStart"/>
@@ -2044,6 +1932,7 @@
         <w:rPr>
           <w:lang w:val="en-US"/>
         </w:rPr>
+        <w:lastRenderedPageBreak/>
         <w:t>The underlying principle of inventory management is to have a Good or product reach this point.</w:t>
       </w:r>
     </w:p>
@@ -2341,7 +2230,7 @@
           <w:lang w:val="en-US"/>
         </w:rPr>
       </w:pPr>
-      <w:bookmarkStart w:id="2" w:name="_Toc84681849"/>
+      <w:bookmarkStart w:id="2" w:name="_Toc84846825"/>
       <w:r>
         <w:rPr>
           <w:lang w:val="en-US"/>
@@ -2430,86 +2319,86 @@
         <w:rPr>
           <w:lang w:val="en-US"/>
         </w:rPr>
-        <w:t xml:space="preserve"> allows them to identify shortfalls or issues on the micro levels. Resolving issues on the micro level stops a problem before it can impact the larger organization. It also allows individual SILo managers </w:t>
+        <w:t xml:space="preserve"> allows them to identify shortfalls or issues on the micro levels. Resolving issues on the micro level stops a problem before it can impact the larger organization. It also allows individual SILo managers to see how small changes on their end can impact the larger organization. Only have a single location for your </w:t>
+      </w:r>
+      <w:proofErr w:type="gramStart"/>
+      <w:r>
+        <w:rPr>
+          <w:lang w:val="en-US"/>
+        </w:rPr>
+        <w:t>business?</w:t>
+      </w:r>
+      <w:proofErr w:type="gramEnd"/>
+      <w:r>
+        <w:rPr>
+          <w:lang w:val="en-US"/>
+        </w:rPr>
+        <w:t xml:space="preserve"> No problem. The scalability of StockIT means it can be utilised by a business of any size to help them </w:t>
       </w:r>
       <w:r>
         <w:rPr>
           <w:lang w:val="en-US"/>
         </w:rPr>
         <w:lastRenderedPageBreak/>
-        <w:t xml:space="preserve">to see how small changes on their end can impact the larger organization. Only have a single location for your </w:t>
+        <w:t xml:space="preserve">achieve a </w:t>
+      </w:r>
+      <w:r>
+        <w:rPr>
+          <w:lang w:val="en-US"/>
+        </w:rPr>
+        <w:t>greater level of efficiency</w:t>
+      </w:r>
+      <w:r>
+        <w:rPr>
+          <w:lang w:val="en-US"/>
+        </w:rPr>
+        <w:t xml:space="preserve"> in their inventory management, the key fundamental functionalities of StockIT apply to a business of any size.</w:t>
+      </w:r>
+    </w:p>
+    <w:p>
+      <w:pPr>
+        <w:rPr>
+          <w:lang w:val="en-US"/>
+        </w:rPr>
+      </w:pPr>
+      <w:r>
+        <w:rPr>
+          <w:lang w:val="en-US"/>
+        </w:rPr>
+        <w:t xml:space="preserve">A clean and </w:t>
       </w:r>
       <w:proofErr w:type="gramStart"/>
       <w:r>
         <w:rPr>
           <w:lang w:val="en-US"/>
         </w:rPr>
-        <w:t>business?</w:t>
+        <w:t>user friendly</w:t>
       </w:r>
       <w:proofErr w:type="gramEnd"/>
       <w:r>
         <w:rPr>
           <w:lang w:val="en-US"/>
         </w:rPr>
-        <w:t xml:space="preserve"> No problem. The scalability of StockIT means it can be utilised by a business of any size to help them achieve a </w:t>
-      </w:r>
-      <w:r>
-        <w:rPr>
-          <w:lang w:val="en-US"/>
-        </w:rPr>
-        <w:t>greater level of efficiency</w:t>
-      </w:r>
-      <w:r>
-        <w:rPr>
-          <w:lang w:val="en-US"/>
-        </w:rPr>
-        <w:t xml:space="preserve"> in their inventory management, the key fundamental functionalities of StockIT apply to a business of any size.</w:t>
-      </w:r>
-    </w:p>
-    <w:p>
-      <w:pPr>
-        <w:rPr>
-          <w:lang w:val="en-US"/>
-        </w:rPr>
-      </w:pPr>
-      <w:r>
-        <w:rPr>
-          <w:lang w:val="en-US"/>
-        </w:rPr>
-        <w:t xml:space="preserve">A clean and </w:t>
+        <w:t xml:space="preserve"> User interface is integral to any piece of software in todays day and age. Staff </w:t>
+      </w:r>
+      <w:r>
+        <w:rPr>
+          <w:lang w:val="en-US"/>
+        </w:rPr>
+        <w:t xml:space="preserve">change and may come from a variety of different levels of technological literacy, software that is simple and easy to use is important in ensuring that it is accessible and functional. StockIT uses simple </w:t>
       </w:r>
       <w:proofErr w:type="gramStart"/>
       <w:r>
         <w:rPr>
           <w:lang w:val="en-US"/>
         </w:rPr>
-        <w:t>user friendly</w:t>
+        <w:t>drop down</w:t>
       </w:r>
       <w:proofErr w:type="gramEnd"/>
       <w:r>
         <w:rPr>
           <w:lang w:val="en-US"/>
         </w:rPr>
-        <w:t xml:space="preserve"> User interface is integral to any piece of software in todays day and age. Staff </w:t>
-      </w:r>
-      <w:r>
-        <w:rPr>
-          <w:lang w:val="en-US"/>
-        </w:rPr>
-        <w:t xml:space="preserve">change and may come from a variety of different levels of technological literacy, software that is simple and easy to use is important in ensuring that it is accessible and functional. StockIT uses simple </w:t>
-      </w:r>
-      <w:proofErr w:type="gramStart"/>
-      <w:r>
-        <w:rPr>
-          <w:lang w:val="en-US"/>
-        </w:rPr>
-        <w:t>drop down</w:t>
-      </w:r>
-      <w:proofErr w:type="gramEnd"/>
-      <w:r>
-        <w:rPr>
-          <w:lang w:val="en-US"/>
-        </w:rPr>
         <w:t xml:space="preserve"> menus and click-through commands, allowing the user to spend less time figuring things out and more time focusing on their work, whether that be customer service or deliverables. </w:t>
       </w:r>
     </w:p>
@@ -2527,19 +2416,25 @@
           <w:lang w:val="en-US"/>
         </w:rPr>
       </w:pPr>
-      <w:bookmarkStart w:id="3" w:name="_Toc84681850"/>
+      <w:bookmarkStart w:id="3" w:name="_Toc84846826"/>
       <w:r>
         <w:rPr>
           <w:lang w:val="en-US"/>
         </w:rPr>
         <w:t>Unit profile</w:t>
       </w:r>
+      <w:r>
+        <w:rPr>
+          <w:lang w:val="en-US"/>
+        </w:rPr>
+        <w:t>s</w:t>
+      </w:r>
       <w:bookmarkEnd w:id="3"/>
       <w:r>
         <w:rPr>
           <w:lang w:val="en-US"/>
         </w:rPr>
-        <w:t xml:space="preserve">s </w:t>
+        <w:t xml:space="preserve"> </w:t>
       </w:r>
     </w:p>
     <w:p>
@@ -2976,7 +2871,6 @@
         </w:numPr>
       </w:pPr>
       <w:r>
-        <w:lastRenderedPageBreak/>
         <w:t>AI integrated demand scaling</w:t>
       </w:r>
     </w:p>
@@ -3001,6 +2895,7 @@
         </w:numPr>
       </w:pPr>
       <w:r>
+        <w:lastRenderedPageBreak/>
         <w:t>Accounting details</w:t>
       </w:r>
     </w:p>
@@ -3213,7 +3108,7 @@
       <w:pPr>
         <w:pStyle w:val="Heading3"/>
       </w:pPr>
-      <w:bookmarkStart w:id="4" w:name="_Toc84681851"/>
+      <w:bookmarkStart w:id="4" w:name="_Toc84846827"/>
       <w:r>
         <w:t xml:space="preserve">The </w:t>
       </w:r>
@@ -3273,14 +3168,17 @@
     </w:p>
     <w:p>
       <w:r>
+        <w:t xml:space="preserve">Multiple users have access to the Live StockIT SILo map and any changes made by each user </w:t>
+      </w:r>
+      <w:r>
+        <w:t>can be either</w:t>
+      </w:r>
+      <w:r>
+        <w:t xml:space="preserve"> updated in real-time or when a Push is made. Back-ups are stored in a Central organisational SILo to avoid </w:t>
+      </w:r>
+      <w:r>
         <w:lastRenderedPageBreak/>
-        <w:t xml:space="preserve">Multiple users have access to the Live StockIT SILo map and any changes made by each user </w:t>
-      </w:r>
-      <w:r>
-        <w:t>can be either</w:t>
-      </w:r>
-      <w:r>
-        <w:t xml:space="preserve"> updated in real-time or when a Push is made. Back-ups are stored in a Central organisational SILo to avoid mishaps with a custom back-up timer available for all users</w:t>
+        <w:t>mishaps with a custom back-up timer available for all users</w:t>
       </w:r>
       <w:r>
         <w:t>. Multiple back-ups can be stored to ensure data validity</w:t>
@@ -3514,14 +3412,77 @@
       </w:r>
       <w:proofErr w:type="gramEnd"/>
       <w:r>
-        <w:t xml:space="preserve"> the purchases, sales, accountings, current inventory levels, supplier </w:t>
+        <w:t xml:space="preserve"> the purchases, sales, accountings, current inventory levels, supplier lead times and current trends and predictions regarding their inventory levels and sales. Having all this information in the one piece of software, not tied to any individual </w:t>
+      </w:r>
+      <w:proofErr w:type="gramStart"/>
+      <w:r>
+        <w:t>person</w:t>
+      </w:r>
+      <w:proofErr w:type="gramEnd"/>
+      <w:r>
+        <w:t xml:space="preserve"> or spread across multiple </w:t>
       </w:r>
       <w:r>
         <w:lastRenderedPageBreak/>
-        <w:t xml:space="preserve">lead times and current trends and predictions regarding their inventory levels and sales. Having all this information in the one piece of software, not tied to any individual </w:t>
+        <w:t xml:space="preserve">spreadsheets or programs, means that a company can easily manage a large array of information and make the small decisions that will yield big results. </w:t>
+      </w:r>
+    </w:p>
+    <w:p>
+      <w:r>
+        <w:t xml:space="preserve">StockIT’s supply chain integration – either from data fed by suppliers also using StockIT or inputted using the Unit Profile section – gives a business the ability to really plan for both the long term and the short term. Data fed from suppliers using StockIT gives the purchaser the real-time availability and delivery lead time for a product, with the direct purchasing integration of StockIT a business can place an order from within the StockIT software directly with a supplier. The item inventory information is then inputted by the supplier and “pushed” to the purchaser for acceptance with the purchase delivery. This process negates the purchaser having to manually enter the details of an invoice to keep inventory information up to date and simply gives the Purchaser the ability to approve, deny or amend a supply invoice on receipt of delivery. StockIT’s software then records the time between purchase order and purchase delivery to create the purchase lead-time. This lead-time is then updated with each re-order to establish a baseline and average time for delivery. </w:t>
+      </w:r>
+    </w:p>
+    <w:p>
+      <w:r>
+        <w:t xml:space="preserve">When a supplier is not also using the StockIT software, an order can still be placed by the purchaser directly to the supplier using StockIT. An order invoice is then created within the software based on the information in the purchase order, this is when the delivery lead-time counter will begin. Rather than the supplier then being able to push the supply invoice to the purchaser, the purchaser needs to wait until the delivery is received. At this point the purchaser need only confirm the information in the previously entered purchase order is correct within StockIT, deny the purchase order, or amend the purchase order with any different delivery amounts/prices etc. While the process remains straightforward and fairly simple in both situations, </w:t>
       </w:r>
       <w:proofErr w:type="gramStart"/>
       <w:r>
+        <w:t>When</w:t>
+      </w:r>
+      <w:proofErr w:type="gramEnd"/>
+      <w:r>
+        <w:t xml:space="preserve"> both supplier and purchaser are using StockIT it allows for a greater level of symbiosis between both parties.</w:t>
+      </w:r>
+    </w:p>
+    <w:p/>
+    <w:p>
+      <w:pPr>
+        <w:pStyle w:val="Heading3"/>
+      </w:pPr>
+      <w:bookmarkStart w:id="5" w:name="_Toc84846828"/>
+      <w:r>
+        <w:t>Core functionality</w:t>
+      </w:r>
+      <w:bookmarkEnd w:id="5"/>
+    </w:p>
+    <w:p>
+      <w:r>
+        <w:t xml:space="preserve">Inventory management isn’t always seen as an exciting aspect of a business’s operation, it’s an often overlooked and undervalued practice that is </w:t>
+      </w:r>
+      <w:proofErr w:type="gramStart"/>
+      <w:r>
+        <w:t>actually fundamental</w:t>
+      </w:r>
+      <w:proofErr w:type="gramEnd"/>
+      <w:r>
+        <w:t xml:space="preserve"> to a business’s bottom line and its financial success. </w:t>
+      </w:r>
+    </w:p>
+    <w:p>
+      <w:r>
+        <w:t xml:space="preserve">Data driven reporting allows a business to make key decisions with the backing of hard data. This takes the guess work out of the decision, giving the business a greater level of confidence in any move they make. StockIT allows a business to see </w:t>
+      </w:r>
+      <w:proofErr w:type="gramStart"/>
+      <w:r>
+        <w:t>at a glance</w:t>
+      </w:r>
+      <w:proofErr w:type="gramEnd"/>
+      <w:r>
+        <w:t xml:space="preserve"> the purchases, sales, accountings, current inventory levels, supplier lead times and current trends and predictions regarding their inventory levels and sales. Having all this information in the one piece of software, not tied to any individual </w:t>
+      </w:r>
+      <w:proofErr w:type="gramStart"/>
+      <w:r>
         <w:t>person</w:t>
       </w:r>
       <w:proofErr w:type="gramEnd"/>
@@ -3536,7 +3497,11 @@
     </w:p>
     <w:p>
       <w:r>
-        <w:t xml:space="preserve">When a supplier is not also using the StockIT software, an order can still be placed by the purchaser directly to the supplier using StockIT. An order invoice is then created within the software based on the information in the purchase order, this is when the delivery lead-time counter will begin. Rather than the supplier then being able to push the supply invoice to the purchaser, the purchaser needs to wait until the delivery is received. At this point the purchaser need only confirm the information in the previously entered purchase order is correct within StockIT, deny the purchase order, or amend the purchase order with any different delivery amounts/prices etc. While the process remains straightforward and fairly simple in both situations, </w:t>
+        <w:t xml:space="preserve">When a supplier is not also using the StockIT software, an order can still be placed by the purchaser directly to the supplier using StockIT. An order invoice is then created within the software based on the information in the purchase order, this is when the delivery lead-time counter will begin. Rather than the supplier then being able to push the supply invoice to the purchaser, the purchaser needs to wait until the delivery is received. At </w:t>
+      </w:r>
+      <w:r>
+        <w:lastRenderedPageBreak/>
+        <w:t xml:space="preserve">this point the purchaser need only confirm the information in the previously entered purchase order is correct within StockIT, deny the purchase order, or amend the purchase order with any different delivery amounts/prices etc. While the process remains straightforward and fairly simple in both situations, </w:t>
       </w:r>
       <w:proofErr w:type="gramStart"/>
       <w:r>
@@ -3547,131 +3512,59 @@
         <w:t xml:space="preserve"> both supplier and purchaser are using StockIT it allows for a greater level of symbiosis between both parties.</w:t>
       </w:r>
     </w:p>
+    <w:p>
+      <w:r>
+        <w:t xml:space="preserve">To really get to the core of the functionality of StockIT, it’s best to look at an example scenario so that we can run through </w:t>
+      </w:r>
+      <w:proofErr w:type="gramStart"/>
+      <w:r>
+        <w:t>all of</w:t>
+      </w:r>
+      <w:proofErr w:type="gramEnd"/>
+      <w:r>
+        <w:t xml:space="preserve"> the features and functionalities. </w:t>
+      </w:r>
+    </w:p>
     <w:p/>
     <w:p>
       <w:pPr>
         <w:pStyle w:val="Heading3"/>
       </w:pPr>
-      <w:bookmarkStart w:id="5" w:name="_Toc84681852"/>
-      <w:r>
-        <w:t>Core functionality</w:t>
-      </w:r>
-      <w:bookmarkEnd w:id="5"/>
-    </w:p>
-    <w:p>
-      <w:r>
-        <w:t xml:space="preserve">Inventory management isn’t always seen as an exciting aspect of a business’s operation, it’s an often overlooked and undervalued practice that is </w:t>
+      <w:bookmarkStart w:id="6" w:name="_Toc84846829"/>
+      <w:r>
+        <w:t>Use Scenarios</w:t>
+      </w:r>
+      <w:bookmarkEnd w:id="6"/>
+    </w:p>
+    <w:p>
+      <w:r>
+        <w:t>To really get to the core of the functionality of StockIT, it’s best to look at a</w:t>
+      </w:r>
+      <w:r>
+        <w:t xml:space="preserve"> few</w:t>
+      </w:r>
+      <w:r>
+        <w:t xml:space="preserve"> example </w:t>
       </w:r>
       <w:proofErr w:type="gramStart"/>
       <w:r>
-        <w:t>actually fundamental</w:t>
+        <w:t>scenario</w:t>
+      </w:r>
+      <w:r>
+        <w:t>s</w:t>
+      </w:r>
+      <w:r>
+        <w:t>;</w:t>
       </w:r>
       <w:proofErr w:type="gramEnd"/>
-      <w:r>
-        <w:t xml:space="preserve"> to a business’s bottom line and its financial success. </w:t>
-      </w:r>
-    </w:p>
-    <w:p>
-      <w:r>
-        <w:t xml:space="preserve">Data driven reporting allows a business to make key decisions with the backing of hard data. This takes the guess work out of the decision, giving the business a greater level of confidence in any move they make. StockIT allows a business to see </w:t>
-      </w:r>
-      <w:proofErr w:type="gramStart"/>
-      <w:r>
-        <w:t>at a glance</w:t>
-      </w:r>
-      <w:proofErr w:type="gramEnd"/>
-      <w:r>
-        <w:t xml:space="preserve"> the purchases, sales, accountings, current inventory levels, supplier lead times and current trends and predictions regarding their inventory levels and sales. Having all this information in the one piece of software, not tied to any individual </w:t>
-      </w:r>
-      <w:proofErr w:type="gramStart"/>
-      <w:r>
-        <w:t>person</w:t>
-      </w:r>
-      <w:proofErr w:type="gramEnd"/>
-      <w:r>
-        <w:t xml:space="preserve"> or spread across multiple spreadsheets or programs, means that a company can easily manage a large array of information and make the small decisions that will yield big results. </w:t>
-      </w:r>
-    </w:p>
-    <w:p>
-      <w:r>
-        <w:t xml:space="preserve">StockIT’s supply chain integration – either from data fed by suppliers also using StockIT or inputted using the Unit Profile section – gives a business the ability to really plan for both the long term and the short term. Data fed from suppliers using StockIT gives the purchaser the real-time availability and delivery lead time for a product, with the direct purchasing integration of StockIT a business can place an order from within the StockIT software directly with a supplier. The item inventory information is then inputted by the supplier and “pushed” to the purchaser for acceptance with the purchase delivery. This process negates the purchaser having to manually enter the details of an invoice to keep inventory information up to date and simply gives the Purchaser the ability to approve, deny or amend a supply invoice on receipt of delivery. StockIT’s software then records the time between purchase order and purchase delivery to create the purchase lead-time. This lead-time is then updated with each re-order to establish a baseline and average time for delivery. </w:t>
-      </w:r>
-    </w:p>
-    <w:p>
-      <w:r>
-        <w:t xml:space="preserve">When a supplier is not also using the StockIT software, an order can still be placed by the purchaser directly to the supplier using StockIT. An order invoice is then created within the software based on the information in </w:t>
-      </w:r>
-      <w:r>
-        <w:lastRenderedPageBreak/>
-        <w:t xml:space="preserve">the purchase order, this is when the delivery lead-time counter will begin. Rather than the supplier then being able to push the supply invoice to the purchaser, the purchaser needs to wait until the delivery is received. At this point the purchaser need only confirm the information in the previously entered purchase order is correct within StockIT, deny the purchase order, or amend the purchase order with any different delivery amounts/prices etc. While the process remains straightforward and fairly simple in both situations, </w:t>
-      </w:r>
-      <w:proofErr w:type="gramStart"/>
-      <w:r>
-        <w:t>When</w:t>
-      </w:r>
-      <w:proofErr w:type="gramEnd"/>
-      <w:r>
-        <w:t xml:space="preserve"> both supplier and purchaser are using StockIT it allows for a greater level of symbiosis between both parties.</w:t>
-      </w:r>
-    </w:p>
-    <w:p>
-      <w:r>
-        <w:t xml:space="preserve">To really get to the core of the functionality of StockIT, it’s best to look at an example scenario so that we can run through </w:t>
-      </w:r>
-      <w:proofErr w:type="gramStart"/>
-      <w:r>
-        <w:t>all of</w:t>
-      </w:r>
-      <w:proofErr w:type="gramEnd"/>
-      <w:r>
-        <w:t xml:space="preserve"> the features and functionalities. </w:t>
-      </w:r>
-    </w:p>
-    <w:p/>
-    <w:p>
-      <w:pPr>
-        <w:pStyle w:val="Heading3"/>
-      </w:pPr>
-      <w:bookmarkStart w:id="6" w:name="_Toc84681853"/>
-      <w:r>
-        <w:t>Use Scenarios</w:t>
-      </w:r>
-      <w:bookmarkEnd w:id="6"/>
-    </w:p>
-    <w:p>
-      <w:r>
-        <w:t>To really get to the core of the functionality of StockIT, it’s best to look at a</w:t>
-      </w:r>
-      <w:r>
-        <w:t xml:space="preserve"> few</w:t>
-      </w:r>
-      <w:r>
-        <w:t xml:space="preserve"> example </w:t>
-      </w:r>
-      <w:proofErr w:type="gramStart"/>
-      <w:r>
-        <w:t>scenari</w:t>
-      </w:r>
-      <w:r>
-        <w:t>o</w:t>
-      </w:r>
-      <w:r>
-        <w:t>s</w:t>
-      </w:r>
-      <w:r>
-        <w:t>;</w:t>
-      </w:r>
-      <w:proofErr w:type="gramEnd"/>
     </w:p>
     <w:p>
       <w:pPr>
         <w:pStyle w:val="Heading4"/>
       </w:pPr>
-      <w:bookmarkStart w:id="7" w:name="_Toc84681854"/>
       <w:r>
         <w:t>Toms Bar and Grill</w:t>
       </w:r>
-      <w:bookmarkEnd w:id="7"/>
     </w:p>
     <w:p>
       <w:r>
@@ -3751,11 +3644,9 @@
       <w:pPr>
         <w:pStyle w:val="Heading4"/>
       </w:pPr>
-      <w:bookmarkStart w:id="8" w:name="_Toc84681855"/>
       <w:r>
         <w:t>Simons Shoes</w:t>
       </w:r>
-      <w:bookmarkEnd w:id="8"/>
     </w:p>
     <w:p>
       <w:r>
@@ -3784,125 +3675,127 @@
     </w:p>
     <w:p>
       <w:r>
+        <w:t xml:space="preserve">Simons Shoes is a huge success and his customer service focussed approach is getting him a lot of praise. By using StockIT Simon </w:t>
+      </w:r>
+      <w:proofErr w:type="gramStart"/>
+      <w:r>
+        <w:t>has to</w:t>
+      </w:r>
+      <w:proofErr w:type="gramEnd"/>
+      <w:r>
+        <w:t xml:space="preserve"> spend less time cataloguing orders, checking inventory and keeping track of his stock than his competitors and is able to do more of what he loves – selling shoes!</w:t>
+      </w:r>
+      <w:r>
+        <w:br/>
+      </w:r>
+      <w:r>
         <w:lastRenderedPageBreak/>
-        <w:t xml:space="preserve">Simons Shoes is a huge success and his customer service focussed approach is getting him a lot of praise. By using StockIT Simon </w:t>
+        <w:t xml:space="preserve">Next on the cards is a new store. The new store is in a smaller location on the high </w:t>
       </w:r>
       <w:proofErr w:type="gramStart"/>
       <w:r>
-        <w:t>has to</w:t>
+        <w:t>street,</w:t>
       </w:r>
       <w:proofErr w:type="gramEnd"/>
       <w:r>
-        <w:t xml:space="preserve"> spend less time cataloguing orders, checking inventory and keeping track of his stock than his competitors and is able to do more of what he loves – selling shoes!</w:t>
-      </w:r>
-      <w:r>
-        <w:br/>
-      </w:r>
-      <w:r>
-        <w:t xml:space="preserve">Next on the cards is a new store. The new store is in a smaller location on the high </w:t>
+        <w:t xml:space="preserve"> therefore Simon will have less room for extra inventory storage at the location and so must keep a close watch on his inventory numbers. To do this, Simon utilises the SILo approach inbuilt into StockIT. He set’s his first store as the central SILo and the High Street store as a secondary SILo. All inventory items coming into the High Street store will be inventoried using the Just </w:t>
       </w:r>
       <w:proofErr w:type="gramStart"/>
       <w:r>
-        <w:t>street,</w:t>
+        <w:t>In</w:t>
       </w:r>
       <w:proofErr w:type="gramEnd"/>
       <w:r>
-        <w:t xml:space="preserve"> therefore Simon will have less room for extra inventory storage at the location and so must keep a close watch on his inventory numbers. To do this, Simon utilises the SILo approach inbuilt into StockIT. He set’s his first store as the central SILo and the High Street store as a secondary SILo. All inventory items coming into the High Street store will be inventoried using the Just </w:t>
+        <w:t xml:space="preserve"> Time supply formula, meaning he can keep a lower quantity in-store before StockIT</w:t>
+      </w:r>
+      <w:r>
+        <w:t xml:space="preserve"> re-order or low-stock</w:t>
+      </w:r>
+      <w:r>
+        <w:t xml:space="preserve"> alerts are triggered. </w:t>
+      </w:r>
+    </w:p>
+    <w:p/>
+    <w:p>
+      <w:r>
+        <w:t xml:space="preserve">Using the first stores historic supply and purchase data Simon calculates the safe-stock levels for each item in the High Street store. As the High Street store is now treated as a SILo within the Simon Shoes organisation, Simon </w:t>
       </w:r>
       <w:proofErr w:type="gramStart"/>
       <w:r>
-        <w:t>In</w:t>
+        <w:t>is able to</w:t>
       </w:r>
       <w:proofErr w:type="gramEnd"/>
       <w:r>
-        <w:t xml:space="preserve"> Time supply formula, meaning he can keep a lower quantity in-store before StockIT</w:t>
-      </w:r>
-      <w:r>
-        <w:t xml:space="preserve"> re-order or low-stock</w:t>
-      </w:r>
-      <w:r>
-        <w:t xml:space="preserve"> alerts are triggered. </w:t>
+        <w:t xml:space="preserve"> set StockIT to trigger re-order or low-stock alerts when an item in the High Street Store reaches a certain level, Simon can then </w:t>
+      </w:r>
+      <w:r>
+        <w:t>see at a glance</w:t>
+      </w:r>
+      <w:r>
+        <w:t xml:space="preserve"> the </w:t>
+      </w:r>
+      <w:r>
+        <w:t>number of that item in the inventory</w:t>
+      </w:r>
+      <w:r>
+        <w:t xml:space="preserve"> </w:t>
+      </w:r>
+      <w:r>
+        <w:t xml:space="preserve">of </w:t>
+      </w:r>
+      <w:r>
+        <w:t>his</w:t>
+      </w:r>
+      <w:r>
+        <w:t xml:space="preserve"> much</w:t>
+      </w:r>
+      <w:r>
+        <w:t xml:space="preserve"> larger first store (</w:t>
+      </w:r>
+      <w:r>
+        <w:t>the c</w:t>
+      </w:r>
+      <w:r>
+        <w:t>entral SILo)</w:t>
+      </w:r>
+      <w:r>
+        <w:t xml:space="preserve">. The </w:t>
+      </w:r>
+      <w:proofErr w:type="gramStart"/>
+      <w:r>
+        <w:t>low-stock</w:t>
+      </w:r>
+      <w:proofErr w:type="gramEnd"/>
+      <w:r>
+        <w:t xml:space="preserve">/re-order alerts can be set up to trigger when inventory reaches a certain level at a specific SILo or across all SILo’s. This means that rather than having to purchase more inventory for just one SILo, Simon can simply move inventory between locations, place an order for a customer to collect from his other store or place a purchase order for both SILo’s. The SILo feature means that Simon can always be across the inventories of each store, their individual inventory </w:t>
+      </w:r>
+      <w:proofErr w:type="gramStart"/>
+      <w:r>
+        <w:t>levels</w:t>
+      </w:r>
+      <w:proofErr w:type="gramEnd"/>
+      <w:r>
+        <w:t xml:space="preserve"> and the current stock levels of each store. It also allows Simon to create Marketing pushes or discounts tailored to the inventory levels of each SILo</w:t>
+      </w:r>
+      <w:r>
+        <w:t xml:space="preserve"> to help move dead or idle inventory.</w:t>
+      </w:r>
+    </w:p>
+    <w:p>
+      <w:r>
+        <w:t xml:space="preserve">Simon is also able to utilise the AI integration of StockIT to adjust his purchasing to suit predicted trends and purchase behaviour as his historic sales data grows. </w:t>
       </w:r>
     </w:p>
     <w:p/>
     <w:p>
-      <w:r>
-        <w:t xml:space="preserve">Using the first stores historic supply and purchase data Simon calculates the safe-stock levels for each item in the High Street store. As the High Street store is now treated as a SILo within the Simon Shoes organisation, Simon </w:t>
-      </w:r>
-      <w:proofErr w:type="gramStart"/>
-      <w:r>
-        <w:t>is able to</w:t>
-      </w:r>
-      <w:proofErr w:type="gramEnd"/>
-      <w:r>
-        <w:t xml:space="preserve"> set StockIT to trigger re-order or low-stock alerts when an item in the High Street Store reaches a certain level, Simon can then </w:t>
-      </w:r>
-      <w:r>
-        <w:t>see at a glance</w:t>
-      </w:r>
-      <w:r>
-        <w:t xml:space="preserve"> the </w:t>
-      </w:r>
-      <w:r>
-        <w:t>number of that item in the inventory</w:t>
-      </w:r>
-      <w:r>
-        <w:t xml:space="preserve"> </w:t>
-      </w:r>
-      <w:r>
-        <w:t xml:space="preserve">of </w:t>
-      </w:r>
-      <w:r>
-        <w:t>his</w:t>
-      </w:r>
-      <w:r>
-        <w:t xml:space="preserve"> much</w:t>
-      </w:r>
-      <w:r>
-        <w:t xml:space="preserve"> larger first store (</w:t>
-      </w:r>
-      <w:r>
-        <w:t>the c</w:t>
-      </w:r>
-      <w:r>
-        <w:t>entral SILo)</w:t>
-      </w:r>
-      <w:r>
-        <w:t xml:space="preserve">. The </w:t>
-      </w:r>
-      <w:proofErr w:type="gramStart"/>
-      <w:r>
-        <w:t>low-stock</w:t>
-      </w:r>
-      <w:proofErr w:type="gramEnd"/>
-      <w:r>
-        <w:t xml:space="preserve">/re-order alerts can be set up to trigger when inventory reaches a certain level at a specific SILo or across all SILo’s. This means that rather than having to purchase more inventory for just one SILo, Simon can simply move inventory between locations, place an order for a customer to collect from his other store or place a purchase order for both SILo’s. The SILo feature means that Simon can always be across the inventories of each store, their individual inventory </w:t>
-      </w:r>
-      <w:proofErr w:type="gramStart"/>
-      <w:r>
-        <w:t>levels</w:t>
-      </w:r>
-      <w:proofErr w:type="gramEnd"/>
-      <w:r>
-        <w:t xml:space="preserve"> and the current stock levels of each store. It also allows Simon to create Marketing pushes or discounts tailored to the inventory levels of each SILo</w:t>
-      </w:r>
-      <w:r>
-        <w:t xml:space="preserve"> to help move dead or idle inventory.</w:t>
-      </w:r>
-    </w:p>
-    <w:p>
-      <w:r>
-        <w:t xml:space="preserve">Simon is also able to utilise the AI integration of StockIT to adjust his purchasing to suit predicted trends and purchase behaviour as his historic sales data grows. </w:t>
-      </w:r>
-    </w:p>
-    <w:p/>
-    <w:p>
       <w:pPr>
         <w:pStyle w:val="Heading3"/>
       </w:pPr>
+      <w:bookmarkStart w:id="7" w:name="_Toc84846830"/>
       <w:r>
         <w:t>AI Integration</w:t>
       </w:r>
+      <w:bookmarkEnd w:id="7"/>
     </w:p>
     <w:p>
       <w:pPr>
@@ -4062,7 +3955,7 @@
           <w:color w:val="000000"/>
           <w:shd w:val="clear" w:color="auto" w:fill="FFFFFF"/>
         </w:rPr>
-        <w:t xml:space="preserve"> that </w:t>
+        <w:t xml:space="preserve"> that the business has their busiest period of the week on a Friday between 12:00 and 2pm. </w:t>
       </w:r>
       <w:r>
         <w:rPr>
@@ -4070,8 +3963,24 @@
           <w:color w:val="000000"/>
           <w:shd w:val="clear" w:color="auto" w:fill="FFFFFF"/>
         </w:rPr>
+        <w:t>As mentioned, t</w:t>
+      </w:r>
+      <w:r>
+        <w:rPr>
+          <w:rFonts w:cstheme="minorHAnsi"/>
+          <w:color w:val="000000"/>
+          <w:shd w:val="clear" w:color="auto" w:fill="FFFFFF"/>
+        </w:rPr>
+        <w:t xml:space="preserve">his learning by the StockIT system has been done over the course of 6 months, by monitoring what inventory items have been entered into the system from purchases, when they have been sold (in this situation even </w:t>
+      </w:r>
+      <w:r>
+        <w:rPr>
+          <w:rFonts w:cstheme="minorHAnsi"/>
+          <w:color w:val="000000"/>
+          <w:shd w:val="clear" w:color="auto" w:fill="FFFFFF"/>
+        </w:rPr>
         <w:lastRenderedPageBreak/>
-        <w:t xml:space="preserve">the business has their busiest period of the week on a Friday between 12:00 and 2pm. </w:t>
+        <w:t xml:space="preserve">down to the specific time of day) and how many have been sold (this can operate in a predictive manner over a greater period of data sets </w:t>
       </w:r>
       <w:r>
         <w:rPr>
@@ -4079,7 +3988,7 @@
           <w:color w:val="000000"/>
           <w:shd w:val="clear" w:color="auto" w:fill="FFFFFF"/>
         </w:rPr>
-        <w:t>As mentioned, t</w:t>
+        <w:t>i.e.</w:t>
       </w:r>
       <w:r>
         <w:rPr>
@@ -4087,7 +3996,7 @@
           <w:color w:val="000000"/>
           <w:shd w:val="clear" w:color="auto" w:fill="FFFFFF"/>
         </w:rPr>
-        <w:t xml:space="preserve">his learning by the StockIT system has been done over the course of 6 months, by monitoring what inventory items have been entered into the system from purchases, when they have been sold (in this situation even down to the specific time of day) and how many have been sold (this can operate in a predictive manner over a greater period of data sets </w:t>
+        <w:t xml:space="preserve"> compare data from this period to the same period 12 months ago) and is able to notify the business that they have not ordered enough of a certain product to meet the expected demand of an in item on their menu. StockIT </w:t>
       </w:r>
       <w:r>
         <w:rPr>
@@ -4095,40 +4004,40 @@
           <w:color w:val="000000"/>
           <w:shd w:val="clear" w:color="auto" w:fill="FFFFFF"/>
         </w:rPr>
-        <w:t>i.e.</w:t>
-      </w:r>
-      <w:r>
+        <w:t>knowing the lead-time for delivery of this item is 12 hours then gives the user the option to order the item by Thursday for a Friday delivery.</w:t>
+      </w:r>
+    </w:p>
+    <w:p>
+      <w:pPr>
         <w:rPr>
           <w:rFonts w:cstheme="minorHAnsi"/>
           <w:color w:val="000000"/>
           <w:shd w:val="clear" w:color="auto" w:fill="FFFFFF"/>
         </w:rPr>
-        <w:t xml:space="preserve"> compare data from this period to the same period 12 months ago) and is able to notify the business that they have not ordered enough of a certain product to meet the expected demand of an in item on their menu. StockIT </w:t>
-      </w:r>
+      </w:pPr>
       <w:r>
         <w:rPr>
           <w:rFonts w:cstheme="minorHAnsi"/>
           <w:color w:val="000000"/>
           <w:shd w:val="clear" w:color="auto" w:fill="FFFFFF"/>
         </w:rPr>
-        <w:t>knowing the lead-time for delivery of this item is 12 hours then gives the user the option to order the item by Thursday for a Friday delivery.</w:t>
-      </w:r>
-    </w:p>
-    <w:p>
-      <w:pPr>
+        <w:t xml:space="preserve">This example may seem simple and even intuitive to a person, If I am out of this item that means I can’t make this product and I will need to order the item by this time to be able to provide the product. But in the same sense this is where StockITs artificial intelligence is </w:t>
+      </w:r>
+      <w:r>
         <w:rPr>
           <w:rFonts w:cstheme="minorHAnsi"/>
           <w:color w:val="000000"/>
           <w:shd w:val="clear" w:color="auto" w:fill="FFFFFF"/>
         </w:rPr>
-      </w:pPr>
+        <w:t>crucial</w:t>
+      </w:r>
       <w:r>
         <w:rPr>
           <w:rFonts w:cstheme="minorHAnsi"/>
           <w:color w:val="000000"/>
           <w:shd w:val="clear" w:color="auto" w:fill="FFFFFF"/>
         </w:rPr>
-        <w:t xml:space="preserve">This example may seem simple and even intuitive to a person, If I am out of this item that means I can’t make this product and I will need to order the item by this time to be able to provide the product. But in the same sense this is where StockITs artificial intelligence is </w:t>
+        <w:t xml:space="preserve"> to a </w:t>
       </w:r>
       <w:r>
         <w:rPr>
@@ -4136,7 +4045,7 @@
           <w:color w:val="000000"/>
           <w:shd w:val="clear" w:color="auto" w:fill="FFFFFF"/>
         </w:rPr>
-        <w:t>crucial</w:t>
+        <w:t>business’s</w:t>
       </w:r>
       <w:r>
         <w:rPr>
@@ -4144,518 +4053,502 @@
           <w:color w:val="000000"/>
           <w:shd w:val="clear" w:color="auto" w:fill="FFFFFF"/>
         </w:rPr>
-        <w:t xml:space="preserve"> to a </w:t>
-      </w:r>
-      <w:r>
+        <w:t xml:space="preserve"> inventory management. A person can make mistakes and perhaps miss an item in purchasing, they can also under order an item or perhaps the person that usually does the purchasing is away on leave. StockIT provides the business with a safety net, a level of security and foresight that means that the element of human error can be mitigated in the purchasing and inventory management process. </w:t>
+      </w:r>
+    </w:p>
+    <w:p>
+      <w:pPr>
         <w:rPr>
           <w:rFonts w:cstheme="minorHAnsi"/>
           <w:color w:val="000000"/>
           <w:shd w:val="clear" w:color="auto" w:fill="FFFFFF"/>
         </w:rPr>
-        <w:t>business’s</w:t>
-      </w:r>
+      </w:pPr>
       <w:r>
         <w:rPr>
           <w:rFonts w:cstheme="minorHAnsi"/>
           <w:color w:val="000000"/>
           <w:shd w:val="clear" w:color="auto" w:fill="FFFFFF"/>
         </w:rPr>
-        <w:t xml:space="preserve"> inventory management. A person can make mistakes and perhaps miss an item in purchasing, they can also under order an item or perhaps the person that usually does the purchasing is away on leave. StockIT provides the business with a safety net, a level of security and foresight that means that the element of human error can be mitigated in the purchasing and inventory management process. </w:t>
-      </w:r>
-    </w:p>
-    <w:p>
-      <w:pPr>
+        <w:t xml:space="preserve">In the same way, StockITs Artificial Intelligence can collect information on undersold or dead stock. This information can then be provided to the user on a set basis (weekly, monthly etc) to allow the business to create marketing specials or promotions around the undersold or dead stock inventory items. This reduces the businesses capital tied up in the inventory and prompts sales by the business’s clients or guests. </w:t>
+      </w:r>
+      <w:r>
         <w:rPr>
           <w:rFonts w:cstheme="minorHAnsi"/>
           <w:color w:val="000000"/>
           <w:shd w:val="clear" w:color="auto" w:fill="FFFFFF"/>
         </w:rPr>
-      </w:pPr>
+        <w:t xml:space="preserve">Overorders are another problem that many businesses face, using StockIT, a business can identify where overorders are being created and which products or items are being overordered and then use that information to create promotions or direct marketing towards those products. Dead stock, Overstock and idle inventory can hold up a large percentage of a businesses operating capital and budget. Inventory that moves, arrives just in </w:t>
+      </w:r>
+      <w:proofErr w:type="gramStart"/>
       <w:r>
         <w:rPr>
           <w:rFonts w:cstheme="minorHAnsi"/>
           <w:color w:val="000000"/>
           <w:shd w:val="clear" w:color="auto" w:fill="FFFFFF"/>
         </w:rPr>
-        <w:t xml:space="preserve">In the same way, StockITs Artificial Intelligence can collect information on undersold or dead stock. This information can then be provided to the user on a set basis (weekly, monthly etc) to allow the business to create marketing specials or promotions around the undersold or dead stock inventory items. This reduces the businesses capital tied up in the inventory and prompts sales by the business’s clients or guests. </w:t>
-      </w:r>
+        <w:t>time</w:t>
+      </w:r>
+      <w:proofErr w:type="gramEnd"/>
       <w:r>
         <w:rPr>
           <w:rFonts w:cstheme="minorHAnsi"/>
           <w:color w:val="000000"/>
           <w:shd w:val="clear" w:color="auto" w:fill="FFFFFF"/>
         </w:rPr>
-        <w:t xml:space="preserve">Overorders are another problem that many businesses face, using StockIT, a business can identify where overorders are being created and which products or items are being overordered and then use that information to create promotions or direct marketing towards those products. Dead stock, Overstock and idle inventory can hold up a large percentage of a businesses operating capital and budget. Inventory that moves, arrives just in </w:t>
+        <w:t xml:space="preserve"> and is sold in a prompt manner means a business has to spend less time managing inventory and has more time to create sales and focus on the end product or customer experience.</w:t>
+      </w:r>
+    </w:p>
+    <w:p>
+      <w:pPr>
+        <w:rPr>
+          <w:rFonts w:ascii="Open Sans" w:hAnsi="Open Sans" w:cs="Open Sans"/>
+          <w:color w:val="000000"/>
+          <w:shd w:val="clear" w:color="auto" w:fill="FFFFFF"/>
+        </w:rPr>
+      </w:pPr>
+    </w:p>
+    <w:p>
+      <w:pPr>
+        <w:pStyle w:val="Heading3"/>
+        <w:rPr>
+          <w:shd w:val="clear" w:color="auto" w:fill="FFFFFF"/>
+        </w:rPr>
+      </w:pPr>
+      <w:bookmarkStart w:id="8" w:name="_Toc84846831"/>
+      <w:r>
+        <w:rPr>
+          <w:shd w:val="clear" w:color="auto" w:fill="FFFFFF"/>
+        </w:rPr>
+        <w:t>The Business Model</w:t>
+      </w:r>
+      <w:bookmarkEnd w:id="8"/>
+    </w:p>
+    <w:p>
+      <w:pPr>
+        <w:rPr>
+          <w:shd w:val="clear" w:color="auto" w:fill="FFFFFF"/>
+        </w:rPr>
+      </w:pPr>
+      <w:r>
+        <w:rPr>
+          <w:shd w:val="clear" w:color="auto" w:fill="FFFFFF"/>
+        </w:rPr>
+        <w:t>StockIT will operate using a subscription model, rather than as a once off purchase</w:t>
+      </w:r>
+      <w:r>
+        <w:rPr>
+          <w:shd w:val="clear" w:color="auto" w:fill="FFFFFF"/>
+        </w:rPr>
+        <w:t xml:space="preserve">, but will give users the option of paying </w:t>
+      </w:r>
+      <w:r>
+        <w:rPr>
+          <w:shd w:val="clear" w:color="auto" w:fill="FFFFFF"/>
+        </w:rPr>
+        <w:t xml:space="preserve">for </w:t>
+      </w:r>
+      <w:r>
+        <w:rPr>
+          <w:shd w:val="clear" w:color="auto" w:fill="FFFFFF"/>
+        </w:rPr>
+        <w:t xml:space="preserve">a subscription for up to </w:t>
+      </w:r>
+      <w:r>
+        <w:rPr>
+          <w:shd w:val="clear" w:color="auto" w:fill="FFFFFF"/>
+        </w:rPr>
+        <w:t>24</w:t>
+      </w:r>
+      <w:r>
+        <w:rPr>
+          <w:shd w:val="clear" w:color="auto" w:fill="FFFFFF"/>
+        </w:rPr>
+        <w:t xml:space="preserve"> months at a time for a discount. This also allows a user to budget their overheads and cut down on unnecessarily repeating transactions</w:t>
+      </w:r>
+      <w:r>
+        <w:rPr>
+          <w:shd w:val="clear" w:color="auto" w:fill="FFFFFF"/>
+        </w:rPr>
+        <w:t xml:space="preserve">, thus cutting down their time spent accounting. </w:t>
+      </w:r>
+      <w:r>
+        <w:rPr>
+          <w:shd w:val="clear" w:color="auto" w:fill="FFFFFF"/>
+        </w:rPr>
+        <w:t>As StockIT is designed for a scaling business, we believe that offering our users greater flexibility with their billing periods, subscriber agreements and functionalities we can convince them to make the switch to StockIT.</w:t>
+      </w:r>
+    </w:p>
+    <w:p>
+      <w:pPr>
+        <w:rPr>
+          <w:shd w:val="clear" w:color="auto" w:fill="FFFFFF"/>
+        </w:rPr>
+      </w:pPr>
+      <w:r>
+        <w:rPr>
+          <w:shd w:val="clear" w:color="auto" w:fill="FFFFFF"/>
+        </w:rPr>
+        <w:t xml:space="preserve">By operating using a Subscription model, StockIT can provide consistent updates to its users without the required license repurchasing for a user to receive updates to the software. It provides for a much lower barrier to entry, allowing more businesses to take advantage of the software for a much lower upfront investment than the traditional Perpetual license model. </w:t>
+      </w:r>
+      <w:r>
+        <w:rPr>
+          <w:shd w:val="clear" w:color="auto" w:fill="FFFFFF"/>
+        </w:rPr>
+        <w:t>For a new business, the initial cost of setting up and purchasing software can have a huge impact on a businesses operating capital and be the deciding factor when choosing between competing software packages.</w:t>
+      </w:r>
+    </w:p>
+    <w:p>
+      <w:pPr>
+        <w:rPr>
+          <w:shd w:val="clear" w:color="auto" w:fill="FFFFFF"/>
+        </w:rPr>
+      </w:pPr>
+      <w:r>
+        <w:rPr>
+          <w:shd w:val="clear" w:color="auto" w:fill="FFFFFF"/>
+        </w:rPr>
+        <w:t xml:space="preserve">A key concept of StockIT is establishing a thriving Supplier and Purchaser ecosystem. With the lower barrier to entry that comes with a Subscription model, we </w:t>
       </w:r>
       <w:proofErr w:type="gramStart"/>
       <w:r>
         <w:rPr>
+          <w:shd w:val="clear" w:color="auto" w:fill="FFFFFF"/>
+        </w:rPr>
+        <w:t>are able to</w:t>
+      </w:r>
+      <w:proofErr w:type="gramEnd"/>
+      <w:r>
+        <w:rPr>
+          <w:shd w:val="clear" w:color="auto" w:fill="FFFFFF"/>
+        </w:rPr>
+        <w:t xml:space="preserve"> actively encourage the growth of this ecosystem. With more Purchasers using the software, more Suppliers will be willing to come on board and vice versa. </w:t>
+      </w:r>
+      <w:r>
+        <w:rPr>
+          <w:shd w:val="clear" w:color="auto" w:fill="FFFFFF"/>
+        </w:rPr>
+        <w:t>The more users we have populating this ecosystem the faster our AI integration is able to gather data to learn and grow and become more effective. Once a critical mass of users is achieved, the ecosystem becomes self-sustaining. We can then offer referral promotions to users for referring new users</w:t>
+      </w:r>
+      <w:r>
+        <w:rPr>
+          <w:shd w:val="clear" w:color="auto" w:fill="FFFFFF"/>
+        </w:rPr>
+        <w:t xml:space="preserve">, thereby setting up both the business and the ecosystem to be in a position of constant recruiting and constant growth in a cyclical manner. </w:t>
+      </w:r>
+    </w:p>
+    <w:p>
+      <w:pPr>
+        <w:rPr>
+          <w:shd w:val="clear" w:color="auto" w:fill="FFFFFF"/>
+        </w:rPr>
+      </w:pPr>
+      <w:r>
+        <w:rPr>
+          <w:shd w:val="clear" w:color="auto" w:fill="FFFFFF"/>
+        </w:rPr>
+        <w:t xml:space="preserve">A subscription model also allows us greater flexibility in trial periods and tiered offerings. In terms of a trial period, a subscription model allows us to give a potential user access to a basic list of StockIT utilities with core </w:t>
+      </w:r>
+      <w:r>
+        <w:rPr>
+          <w:shd w:val="clear" w:color="auto" w:fill="FFFFFF"/>
+        </w:rPr>
+        <w:lastRenderedPageBreak/>
+        <w:t xml:space="preserve">functionalities and </w:t>
+      </w:r>
+      <w:r>
+        <w:rPr>
+          <w:shd w:val="clear" w:color="auto" w:fill="FFFFFF"/>
+        </w:rPr>
+        <w:t xml:space="preserve">keep the </w:t>
+      </w:r>
+      <w:r>
+        <w:rPr>
+          <w:shd w:val="clear" w:color="auto" w:fill="FFFFFF"/>
+        </w:rPr>
+        <w:t xml:space="preserve">true depth of StockIT locked away in the subscriber tier. </w:t>
+      </w:r>
+      <w:r>
+        <w:rPr>
+          <w:shd w:val="clear" w:color="auto" w:fill="FFFFFF"/>
+        </w:rPr>
+        <w:t>This encourages users enjoying their experience with the software to purchase a subscription to unlock more functionalities.</w:t>
+      </w:r>
+    </w:p>
+    <w:p>
+      <w:pPr>
+        <w:rPr>
+          <w:shd w:val="clear" w:color="auto" w:fill="FFFFFF"/>
+        </w:rPr>
+      </w:pPr>
+      <w:r>
+        <w:rPr>
+          <w:shd w:val="clear" w:color="auto" w:fill="FFFFFF"/>
+        </w:rPr>
+        <w:t xml:space="preserve">Once a trial subscriber has come aboard, we are then able to provide Tiered subscriptions to suit their current business and their projected business growth. For example, if a small upstart single site business comes </w:t>
+      </w:r>
+      <w:proofErr w:type="gramStart"/>
+      <w:r>
+        <w:rPr>
+          <w:shd w:val="clear" w:color="auto" w:fill="FFFFFF"/>
+        </w:rPr>
+        <w:t>aboard</w:t>
+      </w:r>
+      <w:proofErr w:type="gramEnd"/>
+      <w:r>
+        <w:rPr>
+          <w:shd w:val="clear" w:color="auto" w:fill="FFFFFF"/>
+        </w:rPr>
+        <w:t xml:space="preserve"> we can tailor the subscription to not include access to SILo’s and SILo functionalities. This allows them to grow their subscription and financial commitment with StockIT as their business grows. Once a business like this small single site upstart is already familiar with using the software, heavily integrated within the ecosystem and reliant upon using the software for the operation of their business StockIT becomes the natural choice to stay with when they grow to become a multi-site location. This individual business growth is at the core of StockIT. We can be with a business at every step of its development lifecycle – from seedling to a fully established tree. </w:t>
+      </w:r>
+    </w:p>
+    <w:p>
+      <w:pPr>
+        <w:rPr>
+          <w:shd w:val="clear" w:color="auto" w:fill="FFFFFF"/>
+        </w:rPr>
+      </w:pPr>
+      <w:r>
+        <w:rPr>
+          <w:shd w:val="clear" w:color="auto" w:fill="FFFFFF"/>
+        </w:rPr>
+        <w:t xml:space="preserve">Having a tiered subscription model allows us to present a potential user with an array of options to help solve their problems. Increasing the marketability of the StockIT software, thereby increasing the size of the ecosystem and ongoing users. </w:t>
+      </w:r>
+    </w:p>
+    <w:p>
+      <w:pPr>
+        <w:rPr>
+          <w:shd w:val="clear" w:color="auto" w:fill="FFFFFF"/>
+        </w:rPr>
+      </w:pPr>
+      <w:r>
+        <w:rPr>
+          <w:shd w:val="clear" w:color="auto" w:fill="FFFFFF"/>
+        </w:rPr>
+        <w:t xml:space="preserve">All this is to drive the profitability of the StockIT company. </w:t>
+      </w:r>
+      <w:r>
+        <w:rPr>
+          <w:shd w:val="clear" w:color="auto" w:fill="FFFFFF"/>
+        </w:rPr>
+        <w:t xml:space="preserve">A subscription model means a constant and predictable source of income to support the growth of StockIT as a company. At first, A smell development team will create a working prototype of the StockIT software, this will then be marketed towards seed investment firms already operating in the Cloud software, Tech start-up fields. If investment is secured, we will continue to develop the software further to create a working version of StockIT to allow roll-out and marketing towards small start-up retail and hospitality businesses. At first, the focus for StockIT will be to find like-minded businesses with clear growth potential, this allows StockIT to grow alongside a business, where new functionalities can be created and designed with input from the end user. </w:t>
+      </w:r>
+    </w:p>
+    <w:p>
+      <w:pPr>
+        <w:rPr>
+          <w:shd w:val="clear" w:color="auto" w:fill="FFFFFF"/>
+        </w:rPr>
+      </w:pPr>
+      <w:r>
+        <w:rPr>
+          <w:shd w:val="clear" w:color="auto" w:fill="FFFFFF"/>
+        </w:rPr>
+        <w:t xml:space="preserve">Note: In terms of this assignment, a working model of StockIT will be created with a group members pre-established </w:t>
+      </w:r>
+      <w:r>
+        <w:rPr>
+          <w:shd w:val="clear" w:color="auto" w:fill="FFFFFF"/>
+        </w:rPr>
+        <w:t xml:space="preserve">hospitality </w:t>
+      </w:r>
+      <w:r>
+        <w:rPr>
+          <w:shd w:val="clear" w:color="auto" w:fill="FFFFFF"/>
+        </w:rPr>
+        <w:t>business in mind. This will allow us to create</w:t>
+      </w:r>
+      <w:r>
+        <w:rPr>
+          <w:shd w:val="clear" w:color="auto" w:fill="FFFFFF"/>
+        </w:rPr>
+        <w:t xml:space="preserve"> and model</w:t>
+      </w:r>
+      <w:r>
+        <w:rPr>
+          <w:shd w:val="clear" w:color="auto" w:fill="FFFFFF"/>
+        </w:rPr>
+        <w:t xml:space="preserve"> functionalities of StockIT</w:t>
+      </w:r>
+      <w:r>
+        <w:rPr>
+          <w:shd w:val="clear" w:color="auto" w:fill="FFFFFF"/>
+        </w:rPr>
+        <w:t xml:space="preserve"> with real data sets and tangible benefits in mind. It will also allow us to implement features and test their use in a real-world scenario. Whilst a significant investment of time, resources and skills would be required to bring the </w:t>
+      </w:r>
+      <w:proofErr w:type="gramStart"/>
+      <w:r>
+        <w:rPr>
+          <w:shd w:val="clear" w:color="auto" w:fill="FFFFFF"/>
+        </w:rPr>
+        <w:t>end product</w:t>
+      </w:r>
+      <w:proofErr w:type="gramEnd"/>
+      <w:r>
+        <w:rPr>
+          <w:shd w:val="clear" w:color="auto" w:fill="FFFFFF"/>
+        </w:rPr>
+        <w:t xml:space="preserve"> of StockIT to market, we believe that by using a real world set of data and information obtained for this business we will be able to demonstrate key functionalities intended to be in the end product. </w:t>
+      </w:r>
+    </w:p>
+    <w:p/>
+    <w:p>
+      <w:pPr>
+        <w:pStyle w:val="Heading3"/>
+      </w:pPr>
+      <w:bookmarkStart w:id="9" w:name="_Toc84846832"/>
+      <w:r>
+        <w:t>The Tools and Technology</w:t>
+      </w:r>
+      <w:bookmarkEnd w:id="9"/>
+    </w:p>
+    <w:p>
+      <w:r>
+        <w:t xml:space="preserve">When it comes to creating a fully functional software suite, there are </w:t>
+      </w:r>
+      <w:r>
+        <w:t xml:space="preserve">several </w:t>
+      </w:r>
+      <w:r>
+        <w:t>different tools and technolog</w:t>
+      </w:r>
+      <w:r>
+        <w:t xml:space="preserve">ies that come into play. </w:t>
+      </w:r>
+    </w:p>
+    <w:p>
+      <w:r>
+        <w:t xml:space="preserve">Both applications and Systems development are key areas to be implemented. Application development to build out the user side of the program, Systems development to build out the </w:t>
+      </w:r>
+      <w:proofErr w:type="gramStart"/>
+      <w:r>
+        <w:t>back-end</w:t>
+      </w:r>
+      <w:proofErr w:type="gramEnd"/>
+      <w:r>
+        <w:t xml:space="preserve"> databasing, network operations and securities aspects of the StockIT software suite. </w:t>
+      </w:r>
+    </w:p>
+    <w:p>
+      <w:r>
+        <w:t xml:space="preserve">Our exact programming language will come down to our developers, early builds will likely be built using an element of Python with a transition being made into Java or C++. C++ is useful for any web-browser based functionalities of the software with Java being useful for </w:t>
+      </w:r>
+      <w:r>
+        <w:t xml:space="preserve">a large range of </w:t>
+      </w:r>
+      <w:proofErr w:type="gramStart"/>
+      <w:r>
+        <w:t>application based</w:t>
+      </w:r>
+      <w:proofErr w:type="gramEnd"/>
+      <w:r>
+        <w:t xml:space="preserve"> programming – especially in this instance with the standalone program aspect. </w:t>
+      </w:r>
+    </w:p>
+    <w:p>
+      <w:pPr>
+        <w:rPr>
+          <w:rFonts w:ascii="Open Sans" w:hAnsi="Open Sans" w:cs="Open Sans"/>
+          <w:color w:val="000000"/>
+          <w:shd w:val="clear" w:color="auto" w:fill="FFFFFF"/>
+        </w:rPr>
+      </w:pPr>
+      <w:r>
+        <w:t xml:space="preserve">“SQL is a standardised programming language that’s used to manage relational databases and perform various operations on the data in them”. </w:t>
+      </w:r>
+      <w:r>
+        <w:rPr>
+          <w:rStyle w:val="FootnoteReference"/>
+        </w:rPr>
+        <w:footnoteReference w:id="5"/>
+      </w:r>
+      <w:r>
+        <w:rPr>
+          <w:rFonts w:ascii="Open Sans" w:hAnsi="Open Sans" w:cs="Open Sans"/>
+          <w:color w:val="000000"/>
+          <w:shd w:val="clear" w:color="auto" w:fill="FFFFFF"/>
+        </w:rPr>
+        <w:t xml:space="preserve"> </w:t>
+      </w:r>
+      <w:r>
+        <w:rPr>
+          <w:rFonts w:ascii="Open Sans" w:hAnsi="Open Sans" w:cs="Open Sans"/>
+          <w:color w:val="000000"/>
+          <w:shd w:val="clear" w:color="auto" w:fill="FFFFFF"/>
+        </w:rPr>
+        <w:t xml:space="preserve">(What is SQL (Structured Query Language)? - Definition from </w:t>
+      </w:r>
+      <w:r>
+        <w:rPr>
+          <w:rFonts w:ascii="Open Sans" w:hAnsi="Open Sans" w:cs="Open Sans"/>
+          <w:color w:val="000000"/>
+          <w:shd w:val="clear" w:color="auto" w:fill="FFFFFF"/>
+        </w:rPr>
+        <w:lastRenderedPageBreak/>
+        <w:t xml:space="preserve">WhatIs.com, 2021). </w:t>
+      </w:r>
+      <w:r>
+        <w:rPr>
           <w:rFonts w:cstheme="minorHAnsi"/>
           <w:color w:val="000000"/>
           <w:shd w:val="clear" w:color="auto" w:fill="FFFFFF"/>
         </w:rPr>
-        <w:t>time</w:t>
+        <w:t xml:space="preserve">SQL will be heavily involved </w:t>
+      </w:r>
+      <w:r>
+        <w:rPr>
+          <w:rFonts w:cstheme="minorHAnsi"/>
+        </w:rPr>
+        <w:t>to build out the</w:t>
+      </w:r>
+      <w:r>
+        <w:t xml:space="preserve"> database of the software</w:t>
+      </w:r>
+      <w:r>
+        <w:t xml:space="preserve"> and is </w:t>
+      </w:r>
+      <w:r>
+        <w:t xml:space="preserve">possibly one of the more important aspects of the Inventory software itself. </w:t>
+      </w:r>
+      <w:r>
+        <w:t xml:space="preserve">Using </w:t>
+      </w:r>
+      <w:proofErr w:type="gramStart"/>
+      <w:r>
+        <w:t>SQL</w:t>
       </w:r>
       <w:proofErr w:type="gramEnd"/>
       <w:r>
-        <w:rPr>
-          <w:rFonts w:cstheme="minorHAnsi"/>
-          <w:color w:val="000000"/>
-          <w:shd w:val="clear" w:color="auto" w:fill="FFFFFF"/>
-        </w:rPr>
-        <w:t xml:space="preserve"> and is sold in a prompt manner means a business has to spend less time managing inventory and has more time to create sales and focus on the end product or customer experience.</w:t>
-      </w:r>
-    </w:p>
-    <w:p>
-      <w:pPr>
+        <w:t xml:space="preserve"> we can create large data structures and databases and have full access</w:t>
+      </w:r>
+      <w:r>
+        <w:t xml:space="preserve"> in</w:t>
+      </w:r>
+      <w:r>
+        <w:t xml:space="preserve"> modifying</w:t>
+      </w:r>
+      <w:r>
+        <w:t>, updating and changing the data. Data manipulation Language (DML) and Data Definition Language (DDL) are then used in unison as part of SQL</w:t>
+      </w:r>
+      <w:r>
+        <w:t>. DML vocabulary will be used to retrieve and manipulate the data whilst the DDL statements are used for defining and modifying database structures</w:t>
+      </w:r>
+      <w:r>
+        <w:rPr>
+          <w:rStyle w:val="FootnoteReference"/>
+        </w:rPr>
+        <w:footnoteReference w:id="6"/>
+      </w:r>
+      <w:r>
+        <w:t xml:space="preserve"> </w:t>
+      </w:r>
+      <w:r>
         <w:rPr>
           <w:rFonts w:ascii="Open Sans" w:hAnsi="Open Sans" w:cs="Open Sans"/>
           <w:color w:val="000000"/>
           <w:shd w:val="clear" w:color="auto" w:fill="FFFFFF"/>
         </w:rPr>
-      </w:pPr>
-    </w:p>
-    <w:p>
-      <w:pPr>
-        <w:pStyle w:val="Heading3"/>
-        <w:rPr>
-          <w:shd w:val="clear" w:color="auto" w:fill="FFFFFF"/>
-        </w:rPr>
-      </w:pPr>
-      <w:bookmarkStart w:id="9" w:name="_Toc84681857"/>
-      <w:r>
-        <w:rPr>
-          <w:shd w:val="clear" w:color="auto" w:fill="FFFFFF"/>
-        </w:rPr>
-        <w:t>The Business Model</w:t>
-      </w:r>
-      <w:bookmarkEnd w:id="9"/>
-    </w:p>
-    <w:p>
-      <w:pPr>
-        <w:rPr>
-          <w:shd w:val="clear" w:color="auto" w:fill="FFFFFF"/>
-        </w:rPr>
-      </w:pPr>
-      <w:r>
-        <w:rPr>
-          <w:shd w:val="clear" w:color="auto" w:fill="FFFFFF"/>
-        </w:rPr>
-        <w:t>StockIT will operate using a subscription model, rather than as a once off purchase</w:t>
-      </w:r>
-      <w:r>
-        <w:rPr>
-          <w:shd w:val="clear" w:color="auto" w:fill="FFFFFF"/>
-        </w:rPr>
-        <w:t xml:space="preserve">, but will give users the option of paying </w:t>
-      </w:r>
-      <w:r>
-        <w:rPr>
-          <w:shd w:val="clear" w:color="auto" w:fill="FFFFFF"/>
-        </w:rPr>
-        <w:t xml:space="preserve">for </w:t>
-      </w:r>
-      <w:r>
-        <w:rPr>
-          <w:shd w:val="clear" w:color="auto" w:fill="FFFFFF"/>
-        </w:rPr>
-        <w:t xml:space="preserve">a subscription for up to </w:t>
-      </w:r>
-      <w:r>
-        <w:rPr>
-          <w:shd w:val="clear" w:color="auto" w:fill="FFFFFF"/>
-        </w:rPr>
-        <w:t>24</w:t>
-      </w:r>
-      <w:r>
-        <w:rPr>
-          <w:shd w:val="clear" w:color="auto" w:fill="FFFFFF"/>
-        </w:rPr>
-        <w:t xml:space="preserve"> months at a time for a discount. This also allows a user to budget their overheads and cut down on unnecessarily repeating transactions</w:t>
-      </w:r>
-      <w:r>
-        <w:rPr>
-          <w:shd w:val="clear" w:color="auto" w:fill="FFFFFF"/>
-        </w:rPr>
-        <w:t xml:space="preserve">, thus cutting down their time spent accounting. </w:t>
-      </w:r>
-      <w:r>
-        <w:rPr>
-          <w:shd w:val="clear" w:color="auto" w:fill="FFFFFF"/>
-        </w:rPr>
-        <w:t>As StockIT is designed for a scaling business, we believe that offering our users greater flexibility with their billing periods, subscriber agreements and functionalities we can convince them to make the switch to StockIT.</w:t>
-      </w:r>
-    </w:p>
-    <w:p>
-      <w:pPr>
-        <w:rPr>
-          <w:shd w:val="clear" w:color="auto" w:fill="FFFFFF"/>
-        </w:rPr>
-      </w:pPr>
-      <w:r>
-        <w:rPr>
-          <w:shd w:val="clear" w:color="auto" w:fill="FFFFFF"/>
-        </w:rPr>
-        <w:t xml:space="preserve">By operating using a Subscription model, StockIT can provide consistent updates to its users without the required license repurchasing for a user to receive updates to the software. It provides for a much lower barrier to entry, allowing more businesses to take advantage of the software for a much lower upfront investment than the traditional Perpetual license model. </w:t>
-      </w:r>
-      <w:r>
-        <w:rPr>
-          <w:shd w:val="clear" w:color="auto" w:fill="FFFFFF"/>
-        </w:rPr>
-        <w:t>For a new business, the initial cost of setting up and purchasing software can have a huge impact on a businesses operating capital and be the deciding factor when choosing between competing software packages.</w:t>
-      </w:r>
-    </w:p>
-    <w:p>
-      <w:pPr>
-        <w:rPr>
-          <w:shd w:val="clear" w:color="auto" w:fill="FFFFFF"/>
-        </w:rPr>
-      </w:pPr>
-      <w:r>
-        <w:rPr>
-          <w:shd w:val="clear" w:color="auto" w:fill="FFFFFF"/>
-        </w:rPr>
-        <w:t xml:space="preserve">A key concept of StockIT is establishing a thriving Supplier and Purchaser ecosystem. With the lower barrier to entry that comes with a Subscription model, we </w:t>
-      </w:r>
-      <w:proofErr w:type="gramStart"/>
-      <w:r>
-        <w:rPr>
-          <w:shd w:val="clear" w:color="auto" w:fill="FFFFFF"/>
-        </w:rPr>
-        <w:t>are able to</w:t>
-      </w:r>
-      <w:proofErr w:type="gramEnd"/>
-      <w:r>
-        <w:rPr>
-          <w:shd w:val="clear" w:color="auto" w:fill="FFFFFF"/>
-        </w:rPr>
-        <w:t xml:space="preserve"> actively encourage the growth of this ecosystem. With more Purchasers using the software, more Suppliers will be willing to come on board and vice versa. </w:t>
-      </w:r>
-      <w:r>
-        <w:rPr>
-          <w:shd w:val="clear" w:color="auto" w:fill="FFFFFF"/>
-        </w:rPr>
-        <w:t>The more users we have populating this ecosystem the faster our AI integration is able to gather data to learn and grow and become more effective. Once a critical mass of users is achieved, the ecosystem becomes self-sustaining. We can then offer referral promotions to users for referring new users</w:t>
-      </w:r>
-      <w:r>
-        <w:rPr>
-          <w:shd w:val="clear" w:color="auto" w:fill="FFFFFF"/>
-        </w:rPr>
-        <w:t xml:space="preserve">, thereby setting up both the business and the ecosystem to be in a position of constant recruiting and constant growth in a cyclical manner. </w:t>
-      </w:r>
-    </w:p>
-    <w:p>
-      <w:pPr>
-        <w:rPr>
-          <w:shd w:val="clear" w:color="auto" w:fill="FFFFFF"/>
-        </w:rPr>
-      </w:pPr>
-      <w:r>
-        <w:rPr>
-          <w:shd w:val="clear" w:color="auto" w:fill="FFFFFF"/>
-        </w:rPr>
-        <w:lastRenderedPageBreak/>
-        <w:t xml:space="preserve">A subscription model also allows us greater flexibility in trial periods and tiered offerings. In terms of a trial period, a subscription model allows us to give a potential user access to a basic list of StockIT utilities with core functionalities and </w:t>
-      </w:r>
-      <w:r>
-        <w:rPr>
-          <w:shd w:val="clear" w:color="auto" w:fill="FFFFFF"/>
-        </w:rPr>
-        <w:t xml:space="preserve">keep the </w:t>
-      </w:r>
-      <w:r>
-        <w:rPr>
-          <w:shd w:val="clear" w:color="auto" w:fill="FFFFFF"/>
-        </w:rPr>
-        <w:t xml:space="preserve">true depth of StockIT locked away in the subscriber tier. </w:t>
-      </w:r>
-      <w:r>
-        <w:rPr>
-          <w:shd w:val="clear" w:color="auto" w:fill="FFFFFF"/>
-        </w:rPr>
-        <w:t>This encourages users enjoying their experience with the software to purchase a subscription to unlock more functionalities.</w:t>
-      </w:r>
-    </w:p>
-    <w:p>
-      <w:pPr>
-        <w:rPr>
-          <w:shd w:val="clear" w:color="auto" w:fill="FFFFFF"/>
-        </w:rPr>
-      </w:pPr>
-      <w:r>
-        <w:rPr>
-          <w:shd w:val="clear" w:color="auto" w:fill="FFFFFF"/>
-        </w:rPr>
-        <w:t xml:space="preserve">Once a trial subscriber has come aboard, we are then able to provide Tiered subscriptions to suit their current business and their projected business growth. For example, if a small upstart single site business comes </w:t>
-      </w:r>
-      <w:proofErr w:type="gramStart"/>
-      <w:r>
-        <w:rPr>
-          <w:shd w:val="clear" w:color="auto" w:fill="FFFFFF"/>
-        </w:rPr>
-        <w:t>aboard</w:t>
-      </w:r>
-      <w:proofErr w:type="gramEnd"/>
-      <w:r>
-        <w:rPr>
-          <w:shd w:val="clear" w:color="auto" w:fill="FFFFFF"/>
-        </w:rPr>
-        <w:t xml:space="preserve"> we can tailor the subscription to not include access to SILo’s and SILo functionalities. This allows them to grow their subscription and financial commitment with StockIT as their business grows. Once a business like this small single site upstart is already familiar with using the software, heavily integrated within the ecosystem and reliant upon using the software for the operation of their business StockIT becomes the natural choice to stay with when they grow to become a multi-site location. This individual business growth is at the core of StockIT. We can be with a business at every step of its development lifecycle – from seedling to a fully established tree. </w:t>
-      </w:r>
-    </w:p>
-    <w:p>
-      <w:pPr>
-        <w:rPr>
-          <w:shd w:val="clear" w:color="auto" w:fill="FFFFFF"/>
-        </w:rPr>
-      </w:pPr>
-      <w:r>
-        <w:rPr>
-          <w:shd w:val="clear" w:color="auto" w:fill="FFFFFF"/>
-        </w:rPr>
-        <w:t xml:space="preserve">Having a tiered subscription model allows us to present a potential user with an array of options to help solve their problems. Increasing the marketability of the StockIT software, thereby increasing the size of the ecosystem and ongoing users. </w:t>
-      </w:r>
-    </w:p>
-    <w:p>
-      <w:pPr>
-        <w:rPr>
-          <w:shd w:val="clear" w:color="auto" w:fill="FFFFFF"/>
-        </w:rPr>
-      </w:pPr>
-      <w:r>
-        <w:rPr>
-          <w:shd w:val="clear" w:color="auto" w:fill="FFFFFF"/>
-        </w:rPr>
-        <w:t xml:space="preserve">All this is to drive the profitability of the StockIT company. </w:t>
-      </w:r>
-      <w:r>
-        <w:rPr>
-          <w:shd w:val="clear" w:color="auto" w:fill="FFFFFF"/>
-        </w:rPr>
-        <w:t xml:space="preserve">A subscription model means a constant and predictable source of income to support the growth of StockIT as a company. At first, A smell development team will create a working prototype of the StockIT software, this will then be marketed towards seed investment firms already operating in the Cloud software, Tech start-up fields. If investment is secured, we will continue to develop the software further to create a working version of StockIT to allow roll-out and marketing towards small start-up retail and hospitality businesses. At first, the focus for StockIT will be to find like-minded businesses with clear growth potential, this allows StockIT to grow alongside a business, where new functionalities can be created and designed with input from the end user. </w:t>
-      </w:r>
-    </w:p>
-    <w:p>
-      <w:pPr>
-        <w:rPr>
-          <w:shd w:val="clear" w:color="auto" w:fill="FFFFFF"/>
-        </w:rPr>
-      </w:pPr>
-      <w:r>
-        <w:rPr>
-          <w:shd w:val="clear" w:color="auto" w:fill="FFFFFF"/>
-        </w:rPr>
-        <w:t xml:space="preserve">Note: In terms of this assignment, a working model of StockIT will be created with a group members pre-established </w:t>
-      </w:r>
-      <w:r>
-        <w:rPr>
-          <w:shd w:val="clear" w:color="auto" w:fill="FFFFFF"/>
-        </w:rPr>
-        <w:t xml:space="preserve">hospitality </w:t>
-      </w:r>
-      <w:r>
-        <w:rPr>
-          <w:shd w:val="clear" w:color="auto" w:fill="FFFFFF"/>
-        </w:rPr>
-        <w:t>business in mind. This will allow us to create</w:t>
-      </w:r>
-      <w:r>
-        <w:rPr>
-          <w:shd w:val="clear" w:color="auto" w:fill="FFFFFF"/>
-        </w:rPr>
-        <w:t xml:space="preserve"> and model</w:t>
-      </w:r>
-      <w:r>
-        <w:rPr>
-          <w:shd w:val="clear" w:color="auto" w:fill="FFFFFF"/>
-        </w:rPr>
-        <w:t xml:space="preserve"> functionalities of StockIT</w:t>
-      </w:r>
-      <w:r>
-        <w:rPr>
-          <w:shd w:val="clear" w:color="auto" w:fill="FFFFFF"/>
-        </w:rPr>
-        <w:t xml:space="preserve"> with real data sets and tangible benefits in mind. It will also allow us to implement features and test their use in a real-world scenario. Whilst a significant investment of time, resources and skills would be required to bring the </w:t>
-      </w:r>
-      <w:proofErr w:type="gramStart"/>
-      <w:r>
-        <w:rPr>
-          <w:shd w:val="clear" w:color="auto" w:fill="FFFFFF"/>
-        </w:rPr>
-        <w:t>end product</w:t>
-      </w:r>
-      <w:proofErr w:type="gramEnd"/>
-      <w:r>
-        <w:rPr>
-          <w:shd w:val="clear" w:color="auto" w:fill="FFFFFF"/>
-        </w:rPr>
-        <w:t xml:space="preserve"> of StockIT to market, we believe that by using a real world set of data and information obtained for this business we will be able to demonstrate key functionalities intended to be in the end product. </w:t>
-      </w:r>
-    </w:p>
-    <w:p/>
-    <w:p>
-      <w:pPr>
-        <w:pStyle w:val="Heading3"/>
-      </w:pPr>
-      <w:r>
-        <w:t>The Tools and Technology</w:t>
-      </w:r>
-    </w:p>
-    <w:p>
-      <w:r>
-        <w:t xml:space="preserve">When it comes to creating a fully functional software suite, there are </w:t>
-      </w:r>
-      <w:r>
-        <w:t xml:space="preserve">several </w:t>
-      </w:r>
-      <w:r>
-        <w:t>different tools and technolog</w:t>
-      </w:r>
-      <w:r>
-        <w:t xml:space="preserve">ies that come into play. </w:t>
-      </w:r>
-    </w:p>
-    <w:p>
-      <w:r>
-        <w:t xml:space="preserve">Both applications and Systems development are key areas to be implemented. Application development to build out the user side of the program, Systems development to build out the </w:t>
-      </w:r>
-      <w:proofErr w:type="gramStart"/>
-      <w:r>
-        <w:t>back-end</w:t>
-      </w:r>
-      <w:proofErr w:type="gramEnd"/>
-      <w:r>
-        <w:t xml:space="preserve"> databasing, network operations and securities aspects of the StockIT software suite. </w:t>
-      </w:r>
-    </w:p>
-    <w:p>
-      <w:r>
-        <w:t xml:space="preserve">Our exact programming language will come down to our developers, early builds will likely be built using an element of Python with a transition being made into Java or C++. C++ is useful for any web-browser based functionalities of the software with Java being useful for </w:t>
-      </w:r>
-      <w:r>
-        <w:t xml:space="preserve">a large range of </w:t>
-      </w:r>
-      <w:proofErr w:type="gramStart"/>
-      <w:r>
-        <w:t>application based</w:t>
-      </w:r>
-      <w:proofErr w:type="gramEnd"/>
-      <w:r>
-        <w:t xml:space="preserve"> programming – especially in this instance with the standalone program aspect. </w:t>
-      </w:r>
-    </w:p>
-    <w:p>
-      <w:pPr>
-        <w:rPr>
-          <w:rFonts w:ascii="Open Sans" w:hAnsi="Open Sans" w:cs="Open Sans"/>
-          <w:color w:val="000000"/>
-          <w:shd w:val="clear" w:color="auto" w:fill="FFFFFF"/>
-        </w:rPr>
-      </w:pPr>
-      <w:r>
-        <w:lastRenderedPageBreak/>
-        <w:t xml:space="preserve">“SQL is a standardised programming language that’s used to manage relational databases and perform various operations on the data in them”. </w:t>
-      </w:r>
-      <w:r>
-        <w:rPr>
-          <w:rStyle w:val="FootnoteReference"/>
-        </w:rPr>
-        <w:footnoteReference w:id="5"/>
-      </w:r>
-      <w:r>
-        <w:rPr>
-          <w:rFonts w:ascii="Open Sans" w:hAnsi="Open Sans" w:cs="Open Sans"/>
-          <w:color w:val="000000"/>
-          <w:shd w:val="clear" w:color="auto" w:fill="FFFFFF"/>
-        </w:rPr>
-        <w:t xml:space="preserve"> </w:t>
-      </w:r>
-      <w:r>
-        <w:rPr>
-          <w:rFonts w:ascii="Open Sans" w:hAnsi="Open Sans" w:cs="Open Sans"/>
-          <w:color w:val="000000"/>
-          <w:shd w:val="clear" w:color="auto" w:fill="FFFFFF"/>
-        </w:rPr>
-        <w:t>(What is SQL (Structured Query Language)? - Definition from WhatIs.com, 2021)</w:t>
-      </w:r>
-      <w:r>
-        <w:rPr>
-          <w:rFonts w:ascii="Open Sans" w:hAnsi="Open Sans" w:cs="Open Sans"/>
-          <w:color w:val="000000"/>
-          <w:shd w:val="clear" w:color="auto" w:fill="FFFFFF"/>
-        </w:rPr>
-        <w:t xml:space="preserve">. </w:t>
-      </w:r>
-      <w:r>
-        <w:rPr>
-          <w:rFonts w:cstheme="minorHAnsi"/>
-          <w:color w:val="000000"/>
-          <w:shd w:val="clear" w:color="auto" w:fill="FFFFFF"/>
-        </w:rPr>
-        <w:t xml:space="preserve">SQL will be heavily involved </w:t>
-      </w:r>
-      <w:r>
-        <w:rPr>
-          <w:rFonts w:cstheme="minorHAnsi"/>
-        </w:rPr>
-        <w:t>to build out the</w:t>
-      </w:r>
-      <w:r>
-        <w:t xml:space="preserve"> database of the software</w:t>
-      </w:r>
-      <w:r>
-        <w:t xml:space="preserve"> and is </w:t>
-      </w:r>
-      <w:r>
-        <w:t xml:space="preserve">possibly one of the more important aspects of the Inventory software itself. </w:t>
-      </w:r>
-      <w:r>
-        <w:t xml:space="preserve">Using </w:t>
-      </w:r>
-      <w:proofErr w:type="gramStart"/>
-      <w:r>
-        <w:t>SQL</w:t>
-      </w:r>
-      <w:proofErr w:type="gramEnd"/>
-      <w:r>
-        <w:t xml:space="preserve"> we can create large data structures and databases and have full access</w:t>
-      </w:r>
-      <w:r>
-        <w:t xml:space="preserve"> in</w:t>
-      </w:r>
-      <w:r>
-        <w:t xml:space="preserve"> modifying</w:t>
-      </w:r>
-      <w:r>
-        <w:t>, updating and changing the data. Data manipulation Language (DML) and Data Definition Language (DDL) are then used in unison as part of SQL</w:t>
-      </w:r>
-      <w:r>
-        <w:t>. DML vocabulary will be used to retrieve and manipulate the data whilst the DDL statements are used for defining and modifying database structures</w:t>
-      </w:r>
-      <w:r>
-        <w:rPr>
-          <w:rStyle w:val="FootnoteReference"/>
-        </w:rPr>
-        <w:footnoteReference w:id="6"/>
-      </w:r>
-      <w:r>
-        <w:t xml:space="preserve"> </w:t>
-      </w:r>
-      <w:r>
-        <w:rPr>
-          <w:rFonts w:ascii="Open Sans" w:hAnsi="Open Sans" w:cs="Open Sans"/>
-          <w:color w:val="000000"/>
-          <w:shd w:val="clear" w:color="auto" w:fill="FFFFFF"/>
-        </w:rPr>
-        <w:t>(What is SQL (Structured Query Language)? - Definition from WhatIs.com, 2021)</w:t>
-      </w:r>
-      <w:r>
-        <w:rPr>
-          <w:rFonts w:ascii="Open Sans" w:hAnsi="Open Sans" w:cs="Open Sans"/>
-          <w:color w:val="000000"/>
-          <w:shd w:val="clear" w:color="auto" w:fill="FFFFFF"/>
-        </w:rPr>
-        <w:t>.</w:t>
+        <w:t>(What is SQL (Structured Query Language)? - Definition from WhatIs.com, 2021).</w:t>
       </w:r>
     </w:p>
     <w:p>
@@ -4844,7 +4737,6 @@
         </w:numPr>
       </w:pPr>
       <w:r>
-        <w:lastRenderedPageBreak/>
         <w:t xml:space="preserve">Fluency and expertise in either </w:t>
       </w:r>
       <w:r>
@@ -4917,6 +4809,7 @@
         </w:numPr>
       </w:pPr>
       <w:r>
+        <w:lastRenderedPageBreak/>
         <w:t>Databasing, DML and DDL.</w:t>
       </w:r>
     </w:p>
@@ -5377,26 +5270,26 @@
       </w:r>
       <w:proofErr w:type="gramEnd"/>
       <w:r>
-        <w:t xml:space="preserve"> but this is more due to the reason </w:t>
+        <w:t xml:space="preserve"> but this is more due to the reason that StockIT is a </w:t>
+      </w:r>
+      <w:r>
+        <w:t>vast</w:t>
+      </w:r>
+      <w:r>
+        <w:t xml:space="preserve"> undertaking. To create and offer-up a full software suite is no small undertakin</w:t>
+      </w:r>
+      <w:r>
+        <w:t xml:space="preserve">g and so only certain aspects will be accomplishable by our group in the very short time frame and the limited budget we have access to. </w:t>
+      </w:r>
+      <w:r>
+        <w:t xml:space="preserve">While the feasibility of StockIT as a whole software product is at the forefront of the development groups minds, we are realistic about our approach and our roadmap. </w:t>
+      </w:r>
+      <w:r>
+        <w:t xml:space="preserve">This means that we will </w:t>
       </w:r>
       <w:r>
         <w:lastRenderedPageBreak/>
-        <w:t xml:space="preserve">that StockIT is a </w:t>
-      </w:r>
-      <w:r>
-        <w:t>vast</w:t>
-      </w:r>
-      <w:r>
-        <w:t xml:space="preserve"> undertaking. To create and offer-up a full software suite is no small undertakin</w:t>
-      </w:r>
-      <w:r>
-        <w:t xml:space="preserve">g and so only certain aspects will be accomplishable by our group in the very short time frame and the limited budget we have access to. </w:t>
-      </w:r>
-      <w:r>
-        <w:t xml:space="preserve">While the feasibility of StockIT as a whole software product is at the forefront of the development groups minds, we are realistic about our approach and our roadmap. </w:t>
-      </w:r>
-      <w:r>
-        <w:t xml:space="preserve">This means that we will select and create (to the extent that we can) what we believe to be the key concepts of StockIT for our next assignment as a proof of concept and proof of purpose. </w:t>
+        <w:t xml:space="preserve">select and create (to the extent that we can) what we believe to be the key concepts of StockIT for our next assignment as a proof of concept and proof of purpose. </w:t>
       </w:r>
     </w:p>
     <w:p>
@@ -5413,7 +5306,7 @@
           <w:lang w:val="en-US"/>
         </w:rPr>
       </w:pPr>
-      <w:bookmarkStart w:id="10" w:name="_Toc84681859"/>
+      <w:bookmarkStart w:id="10" w:name="_Toc84846833"/>
       <w:r>
         <w:rPr>
           <w:lang w:val="en-US"/>
@@ -5757,6 +5650,7 @@
           <w:shd w:val="clear" w:color="auto" w:fill="FFFFFF"/>
         </w:rPr>
       </w:pPr>
+      <w:bookmarkStart w:id="11" w:name="_Toc84846834"/>
       <w:r>
         <w:rPr>
           <w:color w:val="auto"/>
@@ -5764,6 +5658,7 @@
         </w:rPr>
         <w:t>text below this point to be deleted prior to submission</w:t>
       </w:r>
+      <w:bookmarkEnd w:id="11"/>
     </w:p>
     <w:p>
       <w:pPr>
@@ -5823,7 +5718,6 @@
         </w:rPr>
       </w:pPr>
       <w:r>
-        <w:lastRenderedPageBreak/>
         <w:t>User friendly</w:t>
       </w:r>
     </w:p>
@@ -5884,6 +5778,7 @@
         </w:rPr>
       </w:pPr>
       <w:r>
+        <w:lastRenderedPageBreak/>
         <w:t>Recipe/Ingredient</w:t>
       </w:r>
     </w:p>
@@ -6955,14 +6850,14 @@
           <w:lang w:val="en-US"/>
         </w:rPr>
       </w:pPr>
-      <w:bookmarkStart w:id="11" w:name="_Toc84681861"/>
+      <w:bookmarkStart w:id="12" w:name="_Toc84846835"/>
       <w:r>
         <w:rPr>
           <w:lang w:val="en-US"/>
         </w:rPr>
         <w:t>Key features</w:t>
       </w:r>
-      <w:bookmarkEnd w:id="11"/>
+      <w:bookmarkEnd w:id="12"/>
     </w:p>
     <w:p>
       <w:pPr>
@@ -7714,23 +7609,13 @@
       <w:r>
         <w:t xml:space="preserve"> </w:t>
       </w:r>
-      <w:proofErr w:type="spellStart"/>
       <w:r>
         <w:rPr>
           <w:rFonts w:ascii="Open Sans" w:hAnsi="Open Sans" w:cs="Open Sans"/>
           <w:color w:val="000000"/>
           <w:shd w:val="clear" w:color="auto" w:fill="FFFFFF"/>
         </w:rPr>
-        <w:t>SearchDataManagement</w:t>
-      </w:r>
-      <w:proofErr w:type="spellEnd"/>
-      <w:r>
-        <w:rPr>
-          <w:rFonts w:ascii="Open Sans" w:hAnsi="Open Sans" w:cs="Open Sans"/>
-          <w:color w:val="000000"/>
-          <w:shd w:val="clear" w:color="auto" w:fill="FFFFFF"/>
-        </w:rPr>
-        <w:t>. 2021. </w:t>
+        <w:t>SearchDataManagement. 2021. </w:t>
       </w:r>
       <w:r>
         <w:rPr>
@@ -7769,23 +7654,13 @@
       <w:r>
         <w:t xml:space="preserve"> </w:t>
       </w:r>
-      <w:proofErr w:type="spellStart"/>
       <w:r>
         <w:rPr>
           <w:rFonts w:ascii="Open Sans" w:hAnsi="Open Sans" w:cs="Open Sans"/>
           <w:color w:val="000000"/>
           <w:shd w:val="clear" w:color="auto" w:fill="FFFFFF"/>
         </w:rPr>
-        <w:t>SearchDataManagement</w:t>
-      </w:r>
-      <w:proofErr w:type="spellEnd"/>
-      <w:r>
-        <w:rPr>
-          <w:rFonts w:ascii="Open Sans" w:hAnsi="Open Sans" w:cs="Open Sans"/>
-          <w:color w:val="000000"/>
-          <w:shd w:val="clear" w:color="auto" w:fill="FFFFFF"/>
-        </w:rPr>
-        <w:t>. 2021. </w:t>
+        <w:t>SearchDataManagement. 2021. </w:t>
       </w:r>
       <w:r>
         <w:rPr>
@@ -9239,6 +9114,7 @@
   <w:style w:type="character" w:default="1" w:styleId="DefaultParagraphFont">
     <w:name w:val="Default Paragraph Font"/>
     <w:uiPriority w:val="1"/>
+    <w:semiHidden/>
     <w:unhideWhenUsed/>
   </w:style>
   <w:style w:type="table" w:default="1" w:styleId="TableNormal">
@@ -10047,7 +9923,9 @@
   </w:compat>
   <w:rsids>
     <w:rsidRoot w:val="003C601F"/>
+    <w:rsid w:val="00046FC5"/>
     <w:rsid w:val="003C601F"/>
+    <w:rsid w:val="00712DE8"/>
     <w:rsid w:val="00BA02AE"/>
   </w:rsids>
   <m:mathPr>
@@ -10497,14 +10375,6 @@
     <w:semiHidden/>
     <w:unhideWhenUsed/>
   </w:style>
-  <w:style w:type="paragraph" w:customStyle="1" w:styleId="08516F11FA7848B1B99D2D8393658628">
-    <w:name w:val="08516F11FA7848B1B99D2D8393658628"/>
-    <w:rsid w:val="003C601F"/>
-  </w:style>
-  <w:style w:type="paragraph" w:customStyle="1" w:styleId="4B29487E4C024AEA99D3BE6D090A5B64">
-    <w:name w:val="4B29487E4C024AEA99D3BE6D090A5B64"/>
-    <w:rsid w:val="003C601F"/>
-  </w:style>
   <w:style w:type="paragraph" w:customStyle="1" w:styleId="452563B00F6742D89B63FB4F439097FF">
     <w:name w:val="452563B00F6742D89B63FB4F439097FF"/>
     <w:rsid w:val="003C601F"/>

</xml_diff>